<commit_message>
add jandog project  code
</commit_message>
<xml_diff>
--- a/notes/What is Django.docx
+++ b/notes/What is Django.docx
@@ -12065,20 +12065,7 @@
           <w:sz w:val="48"/>
           <w:szCs w:val="48"/>
         </w:rPr>
-        <w:t>D</w:t>
-      </w:r>
-      <w:bookmarkStart w:id="0" w:name="_GoBack"/>
-      <w:bookmarkEnd w:id="0"/>
-      <w:r>
-        <w:rPr>
-          <w:rFonts w:ascii="Segoe UI" w:hAnsi="Segoe UI" w:cs="Segoe UI"/>
-          <w:b w:val="0"/>
-          <w:bCs w:val="0"/>
-          <w:color w:val="000000"/>
-          <w:sz w:val="48"/>
-          <w:szCs w:val="48"/>
-        </w:rPr>
-        <w:t>jango Models</w:t>
+        <w:t>Django Models</w:t>
       </w:r>
     </w:p>
     <w:p>
@@ -16103,7 +16090,2952 @@
         <w:t>" varchar(255) NOT NULL); COMMIT;</w:t>
       </w:r>
     </w:p>
-    <w:p/>
+    <w:p>
+      <w:pPr>
+        <w:pStyle w:val="Heading2"/>
+        <w:shd w:val="clear" w:color="auto" w:fill="FFFFFF"/>
+        <w:spacing w:before="150" w:beforeAutospacing="0" w:after="150" w:afterAutospacing="0"/>
+        <w:rPr>
+          <w:rFonts w:ascii="Segoe UI" w:hAnsi="Segoe UI" w:cs="Segoe UI"/>
+          <w:b w:val="0"/>
+          <w:bCs w:val="0"/>
+          <w:color w:val="000000"/>
+          <w:sz w:val="48"/>
+          <w:szCs w:val="48"/>
+        </w:rPr>
+      </w:pPr>
+      <w:r>
+        <w:rPr>
+          <w:rFonts w:ascii="Segoe UI" w:hAnsi="Segoe UI" w:cs="Segoe UI"/>
+          <w:b w:val="0"/>
+          <w:bCs w:val="0"/>
+          <w:color w:val="000000"/>
+          <w:sz w:val="48"/>
+          <w:szCs w:val="48"/>
+        </w:rPr>
+        <w:t>Add Records</w:t>
+      </w:r>
+    </w:p>
+    <w:p>
+      <w:pPr>
+        <w:pStyle w:val="NormalWeb"/>
+        <w:shd w:val="clear" w:color="auto" w:fill="FFFFFF"/>
+        <w:spacing w:before="288" w:beforeAutospacing="0" w:after="288" w:afterAutospacing="0"/>
+        <w:rPr>
+          <w:rFonts w:ascii="Verdana" w:hAnsi="Verdana"/>
+          <w:color w:val="000000"/>
+          <w:sz w:val="23"/>
+          <w:szCs w:val="23"/>
+        </w:rPr>
+      </w:pPr>
+      <w:r>
+        <w:rPr>
+          <w:rFonts w:ascii="Verdana" w:hAnsi="Verdana"/>
+          <w:color w:val="000000"/>
+          <w:sz w:val="23"/>
+          <w:szCs w:val="23"/>
+        </w:rPr>
+        <w:t>We will use the Python interpreter (Python shell) to add some members to it.</w:t>
+      </w:r>
+    </w:p>
+    <w:p>
+      <w:pPr>
+        <w:pStyle w:val="NormalWeb"/>
+        <w:shd w:val="clear" w:color="auto" w:fill="FFFFFF"/>
+        <w:spacing w:before="288" w:beforeAutospacing="0" w:after="288" w:afterAutospacing="0"/>
+        <w:rPr>
+          <w:rFonts w:ascii="Verdana" w:hAnsi="Verdana"/>
+          <w:color w:val="000000"/>
+          <w:sz w:val="23"/>
+          <w:szCs w:val="23"/>
+        </w:rPr>
+      </w:pPr>
+      <w:r>
+        <w:rPr>
+          <w:rFonts w:ascii="Verdana" w:hAnsi="Verdana"/>
+          <w:color w:val="000000"/>
+          <w:sz w:val="23"/>
+          <w:szCs w:val="23"/>
+        </w:rPr>
+        <w:t>To open a Python shell, type this command:</w:t>
+      </w:r>
+    </w:p>
+    <w:p>
+      <w:pPr>
+        <w:shd w:val="clear" w:color="auto" w:fill="E7E9EB"/>
+        <w:rPr>
+          <w:rFonts w:ascii="Consolas" w:hAnsi="Consolas"/>
+          <w:color w:val="000000"/>
+          <w:sz w:val="23"/>
+          <w:szCs w:val="23"/>
+        </w:rPr>
+      </w:pPr>
+      <w:proofErr w:type="spellStart"/>
+      <w:proofErr w:type="gramStart"/>
+      <w:r>
+        <w:rPr>
+          <w:rFonts w:ascii="Consolas" w:hAnsi="Consolas"/>
+          <w:color w:val="000000"/>
+          <w:sz w:val="23"/>
+          <w:szCs w:val="23"/>
+        </w:rPr>
+        <w:t>py</w:t>
+      </w:r>
+      <w:proofErr w:type="spellEnd"/>
+      <w:proofErr w:type="gramEnd"/>
+      <w:r>
+        <w:rPr>
+          <w:rFonts w:ascii="Consolas" w:hAnsi="Consolas"/>
+          <w:color w:val="000000"/>
+          <w:sz w:val="23"/>
+          <w:szCs w:val="23"/>
+        </w:rPr>
+        <w:t xml:space="preserve"> manage.py shell</w:t>
+      </w:r>
+    </w:p>
+    <w:p>
+      <w:pPr>
+        <w:pStyle w:val="NormalWeb"/>
+        <w:shd w:val="clear" w:color="auto" w:fill="FFFFFF"/>
+        <w:spacing w:before="288" w:beforeAutospacing="0" w:after="288" w:afterAutospacing="0"/>
+        <w:rPr>
+          <w:rFonts w:ascii="Verdana" w:hAnsi="Verdana"/>
+          <w:color w:val="000000"/>
+          <w:sz w:val="23"/>
+          <w:szCs w:val="23"/>
+        </w:rPr>
+      </w:pPr>
+      <w:r>
+        <w:rPr>
+          <w:rFonts w:ascii="Verdana" w:hAnsi="Verdana"/>
+          <w:color w:val="000000"/>
+          <w:sz w:val="23"/>
+          <w:szCs w:val="23"/>
+        </w:rPr>
+        <w:t>Now we are in the shell, the result should be something like this:</w:t>
+      </w:r>
+    </w:p>
+    <w:p>
+      <w:pPr>
+        <w:shd w:val="clear" w:color="auto" w:fill="E7E9EB"/>
+        <w:rPr>
+          <w:rFonts w:ascii="Consolas" w:hAnsi="Consolas"/>
+          <w:color w:val="000000"/>
+          <w:sz w:val="23"/>
+          <w:szCs w:val="23"/>
+        </w:rPr>
+      </w:pPr>
+      <w:r>
+        <w:rPr>
+          <w:rFonts w:ascii="Consolas" w:hAnsi="Consolas"/>
+          <w:color w:val="000000"/>
+          <w:sz w:val="23"/>
+          <w:szCs w:val="23"/>
+        </w:rPr>
+        <w:t>Python 3.9.2 (tags/v3.9.2:1a79785, Feb 19 2021, 13:44:55) [MSC v.1928 64 bit (AMD64)] on win32</w:t>
+      </w:r>
+      <w:r>
+        <w:rPr>
+          <w:rFonts w:ascii="Consolas" w:hAnsi="Consolas"/>
+          <w:color w:val="000000"/>
+          <w:sz w:val="23"/>
+          <w:szCs w:val="23"/>
+        </w:rPr>
+        <w:br/>
+        <w:t>Type "help", "copyright", "credits" or "license" for more information.</w:t>
+      </w:r>
+      <w:r>
+        <w:rPr>
+          <w:rFonts w:ascii="Consolas" w:hAnsi="Consolas"/>
+          <w:color w:val="000000"/>
+          <w:sz w:val="23"/>
+          <w:szCs w:val="23"/>
+        </w:rPr>
+        <w:br/>
+        <w:t>(</w:t>
+      </w:r>
+      <w:proofErr w:type="spellStart"/>
+      <w:r>
+        <w:rPr>
+          <w:rFonts w:ascii="Consolas" w:hAnsi="Consolas"/>
+          <w:color w:val="000000"/>
+          <w:sz w:val="23"/>
+          <w:szCs w:val="23"/>
+        </w:rPr>
+        <w:t>InteractiveConsole</w:t>
+      </w:r>
+      <w:proofErr w:type="spellEnd"/>
+      <w:r>
+        <w:rPr>
+          <w:rFonts w:ascii="Consolas" w:hAnsi="Consolas"/>
+          <w:color w:val="000000"/>
+          <w:sz w:val="23"/>
+          <w:szCs w:val="23"/>
+        </w:rPr>
+        <w:t>)</w:t>
+      </w:r>
+      <w:r>
+        <w:rPr>
+          <w:rFonts w:ascii="Consolas" w:hAnsi="Consolas"/>
+          <w:color w:val="000000"/>
+          <w:sz w:val="23"/>
+          <w:szCs w:val="23"/>
+        </w:rPr>
+        <w:br/>
+        <w:t>&gt;&gt;&gt;</w:t>
+      </w:r>
+    </w:p>
+    <w:p>
+      <w:pPr>
+        <w:pStyle w:val="NormalWeb"/>
+        <w:shd w:val="clear" w:color="auto" w:fill="FFFFFF"/>
+        <w:spacing w:before="288" w:beforeAutospacing="0" w:after="288" w:afterAutospacing="0"/>
+        <w:rPr>
+          <w:rFonts w:ascii="Verdana" w:hAnsi="Verdana"/>
+          <w:color w:val="000000"/>
+          <w:sz w:val="23"/>
+          <w:szCs w:val="23"/>
+        </w:rPr>
+      </w:pPr>
+      <w:r>
+        <w:rPr>
+          <w:rFonts w:ascii="Verdana" w:hAnsi="Verdana"/>
+          <w:color w:val="000000"/>
+          <w:sz w:val="23"/>
+          <w:szCs w:val="23"/>
+        </w:rPr>
+        <w:lastRenderedPageBreak/>
+        <w:t>At the bottom, after the three </w:t>
+      </w:r>
+      <w:r>
+        <w:rPr>
+          <w:rStyle w:val="HTMLCode"/>
+          <w:rFonts w:ascii="Consolas" w:hAnsi="Consolas"/>
+          <w:color w:val="DC143C"/>
+          <w:sz w:val="24"/>
+          <w:szCs w:val="24"/>
+        </w:rPr>
+        <w:t>&gt;&gt;&gt;</w:t>
+      </w:r>
+      <w:r>
+        <w:rPr>
+          <w:rFonts w:ascii="Verdana" w:hAnsi="Verdana"/>
+          <w:color w:val="000000"/>
+          <w:sz w:val="23"/>
+          <w:szCs w:val="23"/>
+        </w:rPr>
+        <w:t> write the following:</w:t>
+      </w:r>
+    </w:p>
+    <w:p>
+      <w:pPr>
+        <w:shd w:val="clear" w:color="auto" w:fill="E7E9EB"/>
+        <w:rPr>
+          <w:rFonts w:ascii="Consolas" w:hAnsi="Consolas"/>
+          <w:color w:val="000000"/>
+          <w:sz w:val="23"/>
+          <w:szCs w:val="23"/>
+        </w:rPr>
+      </w:pPr>
+      <w:r>
+        <w:rPr>
+          <w:rFonts w:ascii="Consolas" w:hAnsi="Consolas"/>
+          <w:color w:val="000000"/>
+          <w:sz w:val="23"/>
+          <w:szCs w:val="23"/>
+        </w:rPr>
+        <w:t xml:space="preserve">&gt;&gt;&gt; </w:t>
+      </w:r>
+      <w:proofErr w:type="gramStart"/>
+      <w:r>
+        <w:rPr>
+          <w:rFonts w:ascii="Consolas" w:hAnsi="Consolas"/>
+          <w:color w:val="000000"/>
+          <w:sz w:val="23"/>
+          <w:szCs w:val="23"/>
+        </w:rPr>
+        <w:t>from</w:t>
+      </w:r>
+      <w:proofErr w:type="gramEnd"/>
+      <w:r>
+        <w:rPr>
+          <w:rFonts w:ascii="Consolas" w:hAnsi="Consolas"/>
+          <w:color w:val="000000"/>
+          <w:sz w:val="23"/>
+          <w:szCs w:val="23"/>
+        </w:rPr>
+        <w:t xml:space="preserve"> </w:t>
+      </w:r>
+      <w:proofErr w:type="spellStart"/>
+      <w:r>
+        <w:rPr>
+          <w:rFonts w:ascii="Consolas" w:hAnsi="Consolas"/>
+          <w:color w:val="000000"/>
+          <w:sz w:val="23"/>
+          <w:szCs w:val="23"/>
+        </w:rPr>
+        <w:t>members.models</w:t>
+      </w:r>
+      <w:proofErr w:type="spellEnd"/>
+      <w:r>
+        <w:rPr>
+          <w:rFonts w:ascii="Consolas" w:hAnsi="Consolas"/>
+          <w:color w:val="000000"/>
+          <w:sz w:val="23"/>
+          <w:szCs w:val="23"/>
+        </w:rPr>
+        <w:t xml:space="preserve"> import Member</w:t>
+      </w:r>
+    </w:p>
+    <w:p>
+      <w:pPr>
+        <w:pStyle w:val="NormalWeb"/>
+        <w:shd w:val="clear" w:color="auto" w:fill="FFFFFF"/>
+        <w:spacing w:before="288" w:beforeAutospacing="0" w:after="288" w:afterAutospacing="0"/>
+        <w:rPr>
+          <w:rFonts w:ascii="Verdana" w:hAnsi="Verdana"/>
+          <w:color w:val="000000"/>
+          <w:sz w:val="23"/>
+          <w:szCs w:val="23"/>
+        </w:rPr>
+      </w:pPr>
+      <w:r>
+        <w:rPr>
+          <w:rFonts w:ascii="Verdana" w:hAnsi="Verdana"/>
+          <w:color w:val="000000"/>
+          <w:sz w:val="23"/>
+          <w:szCs w:val="23"/>
+        </w:rPr>
+        <w:t>Hit [enter] and write this to look at the empty Member table:</w:t>
+      </w:r>
+    </w:p>
+    <w:p>
+      <w:pPr>
+        <w:shd w:val="clear" w:color="auto" w:fill="E7E9EB"/>
+        <w:rPr>
+          <w:rFonts w:ascii="Consolas" w:hAnsi="Consolas"/>
+          <w:color w:val="000000"/>
+          <w:sz w:val="23"/>
+          <w:szCs w:val="23"/>
+        </w:rPr>
+      </w:pPr>
+      <w:r>
+        <w:rPr>
+          <w:rFonts w:ascii="Consolas" w:hAnsi="Consolas"/>
+          <w:color w:val="000000"/>
+          <w:sz w:val="23"/>
+          <w:szCs w:val="23"/>
+        </w:rPr>
+        <w:t xml:space="preserve">&gt;&gt;&gt; </w:t>
+      </w:r>
+      <w:proofErr w:type="spellStart"/>
+      <w:proofErr w:type="gramStart"/>
+      <w:r>
+        <w:rPr>
+          <w:rFonts w:ascii="Consolas" w:hAnsi="Consolas"/>
+          <w:color w:val="000000"/>
+          <w:sz w:val="23"/>
+          <w:szCs w:val="23"/>
+        </w:rPr>
+        <w:t>Member.objects.all</w:t>
+      </w:r>
+      <w:proofErr w:type="spellEnd"/>
+      <w:r>
+        <w:rPr>
+          <w:rFonts w:ascii="Consolas" w:hAnsi="Consolas"/>
+          <w:color w:val="000000"/>
+          <w:sz w:val="23"/>
+          <w:szCs w:val="23"/>
+        </w:rPr>
+        <w:t>()</w:t>
+      </w:r>
+      <w:proofErr w:type="gramEnd"/>
+    </w:p>
+    <w:p>
+      <w:pPr>
+        <w:pStyle w:val="NormalWeb"/>
+        <w:shd w:val="clear" w:color="auto" w:fill="FFFFFF"/>
+        <w:spacing w:before="288" w:beforeAutospacing="0" w:after="288" w:afterAutospacing="0"/>
+        <w:rPr>
+          <w:rFonts w:ascii="Verdana" w:hAnsi="Verdana"/>
+          <w:color w:val="000000"/>
+          <w:sz w:val="23"/>
+          <w:szCs w:val="23"/>
+        </w:rPr>
+      </w:pPr>
+      <w:r>
+        <w:rPr>
+          <w:rFonts w:ascii="Verdana" w:hAnsi="Verdana"/>
+          <w:color w:val="000000"/>
+          <w:sz w:val="23"/>
+          <w:szCs w:val="23"/>
+        </w:rPr>
+        <w:t xml:space="preserve">This should give you an empty </w:t>
+      </w:r>
+      <w:proofErr w:type="spellStart"/>
+      <w:r>
+        <w:rPr>
+          <w:rFonts w:ascii="Verdana" w:hAnsi="Verdana"/>
+          <w:color w:val="000000"/>
+          <w:sz w:val="23"/>
+          <w:szCs w:val="23"/>
+        </w:rPr>
+        <w:t>QuerySet</w:t>
+      </w:r>
+      <w:proofErr w:type="spellEnd"/>
+      <w:r>
+        <w:rPr>
+          <w:rFonts w:ascii="Verdana" w:hAnsi="Verdana"/>
+          <w:color w:val="000000"/>
+          <w:sz w:val="23"/>
+          <w:szCs w:val="23"/>
+        </w:rPr>
+        <w:t xml:space="preserve"> object, like this:</w:t>
+      </w:r>
+    </w:p>
+    <w:p>
+      <w:pPr>
+        <w:shd w:val="clear" w:color="auto" w:fill="E7E9EB"/>
+        <w:rPr>
+          <w:rFonts w:ascii="Consolas" w:hAnsi="Consolas"/>
+          <w:color w:val="000000"/>
+          <w:sz w:val="23"/>
+          <w:szCs w:val="23"/>
+        </w:rPr>
+      </w:pPr>
+      <w:r>
+        <w:rPr>
+          <w:rFonts w:ascii="Consolas" w:hAnsi="Consolas"/>
+          <w:color w:val="000000"/>
+          <w:sz w:val="23"/>
+          <w:szCs w:val="23"/>
+        </w:rPr>
+        <w:t>&lt;</w:t>
+      </w:r>
+      <w:proofErr w:type="spellStart"/>
+      <w:r>
+        <w:rPr>
+          <w:rFonts w:ascii="Consolas" w:hAnsi="Consolas"/>
+          <w:color w:val="000000"/>
+          <w:sz w:val="23"/>
+          <w:szCs w:val="23"/>
+        </w:rPr>
+        <w:t>QuerySet</w:t>
+      </w:r>
+      <w:proofErr w:type="spellEnd"/>
+      <w:r>
+        <w:rPr>
+          <w:rFonts w:ascii="Consolas" w:hAnsi="Consolas"/>
+          <w:color w:val="000000"/>
+          <w:sz w:val="23"/>
+          <w:szCs w:val="23"/>
+        </w:rPr>
+        <w:t xml:space="preserve"> []&gt;</w:t>
+      </w:r>
+    </w:p>
+    <w:p>
+      <w:pPr>
+        <w:pStyle w:val="NormalWeb"/>
+        <w:shd w:val="clear" w:color="auto" w:fill="FFFFFF"/>
+        <w:spacing w:before="288" w:beforeAutospacing="0" w:after="288" w:afterAutospacing="0"/>
+        <w:rPr>
+          <w:rFonts w:ascii="Verdana" w:hAnsi="Verdana"/>
+          <w:color w:val="000000"/>
+          <w:sz w:val="23"/>
+          <w:szCs w:val="23"/>
+        </w:rPr>
+      </w:pPr>
+      <w:r>
+        <w:rPr>
+          <w:rFonts w:ascii="Verdana" w:hAnsi="Verdana"/>
+          <w:color w:val="000000"/>
+          <w:sz w:val="23"/>
+          <w:szCs w:val="23"/>
+        </w:rPr>
+        <w:t xml:space="preserve">A </w:t>
+      </w:r>
+      <w:proofErr w:type="spellStart"/>
+      <w:r>
+        <w:rPr>
+          <w:rFonts w:ascii="Verdana" w:hAnsi="Verdana"/>
+          <w:color w:val="000000"/>
+          <w:sz w:val="23"/>
+          <w:szCs w:val="23"/>
+        </w:rPr>
+        <w:t>QuerySet</w:t>
+      </w:r>
+      <w:proofErr w:type="spellEnd"/>
+      <w:r>
+        <w:rPr>
+          <w:rFonts w:ascii="Verdana" w:hAnsi="Verdana"/>
+          <w:color w:val="000000"/>
+          <w:sz w:val="23"/>
+          <w:szCs w:val="23"/>
+        </w:rPr>
+        <w:t xml:space="preserve"> is a collection of data from a database.</w:t>
+      </w:r>
+    </w:p>
+    <w:p>
+      <w:pPr>
+        <w:pStyle w:val="NormalWeb"/>
+        <w:shd w:val="clear" w:color="auto" w:fill="FFFFFF"/>
+        <w:spacing w:before="288" w:beforeAutospacing="0" w:after="288" w:afterAutospacing="0"/>
+        <w:rPr>
+          <w:rFonts w:ascii="Verdana" w:hAnsi="Verdana"/>
+          <w:color w:val="000000"/>
+          <w:sz w:val="23"/>
+          <w:szCs w:val="23"/>
+        </w:rPr>
+      </w:pPr>
+      <w:r>
+        <w:rPr>
+          <w:rFonts w:ascii="Verdana" w:hAnsi="Verdana"/>
+          <w:color w:val="000000"/>
+          <w:sz w:val="23"/>
+          <w:szCs w:val="23"/>
+        </w:rPr>
+        <w:t xml:space="preserve">Read more about </w:t>
+      </w:r>
+      <w:proofErr w:type="spellStart"/>
+      <w:r>
+        <w:rPr>
+          <w:rFonts w:ascii="Verdana" w:hAnsi="Verdana"/>
+          <w:color w:val="000000"/>
+          <w:sz w:val="23"/>
+          <w:szCs w:val="23"/>
+        </w:rPr>
+        <w:t>QuerySets</w:t>
+      </w:r>
+      <w:proofErr w:type="spellEnd"/>
+      <w:r>
+        <w:rPr>
+          <w:rFonts w:ascii="Verdana" w:hAnsi="Verdana"/>
+          <w:color w:val="000000"/>
+          <w:sz w:val="23"/>
+          <w:szCs w:val="23"/>
+        </w:rPr>
+        <w:t xml:space="preserve"> in the </w:t>
+      </w:r>
+      <w:hyperlink r:id="rId17" w:history="1">
+        <w:r>
+          <w:rPr>
+            <w:rStyle w:val="Hyperlink"/>
+            <w:rFonts w:ascii="Verdana" w:hAnsi="Verdana"/>
+            <w:sz w:val="23"/>
+            <w:szCs w:val="23"/>
+          </w:rPr>
+          <w:t xml:space="preserve">Django </w:t>
+        </w:r>
+        <w:proofErr w:type="spellStart"/>
+        <w:r>
+          <w:rPr>
+            <w:rStyle w:val="Hyperlink"/>
+            <w:rFonts w:ascii="Verdana" w:hAnsi="Verdana"/>
+            <w:sz w:val="23"/>
+            <w:szCs w:val="23"/>
+          </w:rPr>
+          <w:t>QuerySet</w:t>
+        </w:r>
+        <w:proofErr w:type="spellEnd"/>
+      </w:hyperlink>
+      <w:r>
+        <w:rPr>
+          <w:rFonts w:ascii="Verdana" w:hAnsi="Verdana"/>
+          <w:color w:val="000000"/>
+          <w:sz w:val="23"/>
+          <w:szCs w:val="23"/>
+        </w:rPr>
+        <w:t> chapter.</w:t>
+      </w:r>
+    </w:p>
+    <w:p>
+      <w:pPr>
+        <w:pStyle w:val="NormalWeb"/>
+        <w:shd w:val="clear" w:color="auto" w:fill="FFFFFF"/>
+        <w:spacing w:before="288" w:beforeAutospacing="0" w:after="288" w:afterAutospacing="0"/>
+        <w:rPr>
+          <w:rFonts w:ascii="Verdana" w:hAnsi="Verdana"/>
+          <w:color w:val="000000"/>
+          <w:sz w:val="23"/>
+          <w:szCs w:val="23"/>
+        </w:rPr>
+      </w:pPr>
+      <w:r>
+        <w:rPr>
+          <w:rFonts w:ascii="Verdana" w:hAnsi="Verdana"/>
+          <w:color w:val="000000"/>
+          <w:sz w:val="23"/>
+          <w:szCs w:val="23"/>
+        </w:rPr>
+        <w:t>Add a record to the table, by executing these two lines:</w:t>
+      </w:r>
+    </w:p>
+    <w:p>
+      <w:pPr>
+        <w:shd w:val="clear" w:color="auto" w:fill="E7E9EB"/>
+        <w:rPr>
+          <w:rFonts w:ascii="Consolas" w:hAnsi="Consolas"/>
+          <w:color w:val="000000"/>
+          <w:sz w:val="23"/>
+          <w:szCs w:val="23"/>
+        </w:rPr>
+      </w:pPr>
+      <w:r>
+        <w:rPr>
+          <w:rFonts w:ascii="Consolas" w:hAnsi="Consolas"/>
+          <w:color w:val="000000"/>
+          <w:sz w:val="23"/>
+          <w:szCs w:val="23"/>
+        </w:rPr>
+        <w:t xml:space="preserve">&gt;&gt;&gt; </w:t>
+      </w:r>
+      <w:proofErr w:type="gramStart"/>
+      <w:r>
+        <w:rPr>
+          <w:rFonts w:ascii="Consolas" w:hAnsi="Consolas"/>
+          <w:color w:val="000000"/>
+          <w:sz w:val="23"/>
+          <w:szCs w:val="23"/>
+        </w:rPr>
+        <w:t>member</w:t>
+      </w:r>
+      <w:proofErr w:type="gramEnd"/>
+      <w:r>
+        <w:rPr>
+          <w:rFonts w:ascii="Consolas" w:hAnsi="Consolas"/>
+          <w:color w:val="000000"/>
+          <w:sz w:val="23"/>
+          <w:szCs w:val="23"/>
+        </w:rPr>
+        <w:t xml:space="preserve"> = Member(</w:t>
+      </w:r>
+      <w:proofErr w:type="spellStart"/>
+      <w:r>
+        <w:rPr>
+          <w:rFonts w:ascii="Consolas" w:hAnsi="Consolas"/>
+          <w:color w:val="000000"/>
+          <w:sz w:val="23"/>
+          <w:szCs w:val="23"/>
+        </w:rPr>
+        <w:t>firstname</w:t>
+      </w:r>
+      <w:proofErr w:type="spellEnd"/>
+      <w:r>
+        <w:rPr>
+          <w:rFonts w:ascii="Consolas" w:hAnsi="Consolas"/>
+          <w:color w:val="000000"/>
+          <w:sz w:val="23"/>
+          <w:szCs w:val="23"/>
+        </w:rPr>
+        <w:t xml:space="preserve">='Emil', </w:t>
+      </w:r>
+      <w:proofErr w:type="spellStart"/>
+      <w:r>
+        <w:rPr>
+          <w:rFonts w:ascii="Consolas" w:hAnsi="Consolas"/>
+          <w:color w:val="000000"/>
+          <w:sz w:val="23"/>
+          <w:szCs w:val="23"/>
+        </w:rPr>
+        <w:t>lastname</w:t>
+      </w:r>
+      <w:proofErr w:type="spellEnd"/>
+      <w:r>
+        <w:rPr>
+          <w:rFonts w:ascii="Consolas" w:hAnsi="Consolas"/>
+          <w:color w:val="000000"/>
+          <w:sz w:val="23"/>
+          <w:szCs w:val="23"/>
+        </w:rPr>
+        <w:t>='</w:t>
+      </w:r>
+      <w:proofErr w:type="spellStart"/>
+      <w:r>
+        <w:rPr>
+          <w:rFonts w:ascii="Consolas" w:hAnsi="Consolas"/>
+          <w:color w:val="000000"/>
+          <w:sz w:val="23"/>
+          <w:szCs w:val="23"/>
+        </w:rPr>
+        <w:t>Refsnes</w:t>
+      </w:r>
+      <w:proofErr w:type="spellEnd"/>
+      <w:r>
+        <w:rPr>
+          <w:rFonts w:ascii="Consolas" w:hAnsi="Consolas"/>
+          <w:color w:val="000000"/>
+          <w:sz w:val="23"/>
+          <w:szCs w:val="23"/>
+        </w:rPr>
+        <w:t>')</w:t>
+      </w:r>
+      <w:r>
+        <w:rPr>
+          <w:rFonts w:ascii="Consolas" w:hAnsi="Consolas"/>
+          <w:color w:val="000000"/>
+          <w:sz w:val="23"/>
+          <w:szCs w:val="23"/>
+        </w:rPr>
+        <w:br/>
+        <w:t xml:space="preserve">&gt;&gt;&gt; </w:t>
+      </w:r>
+      <w:proofErr w:type="spellStart"/>
+      <w:r>
+        <w:rPr>
+          <w:rFonts w:ascii="Consolas" w:hAnsi="Consolas"/>
+          <w:color w:val="000000"/>
+          <w:sz w:val="23"/>
+          <w:szCs w:val="23"/>
+        </w:rPr>
+        <w:t>member.save</w:t>
+      </w:r>
+      <w:proofErr w:type="spellEnd"/>
+      <w:r>
+        <w:rPr>
+          <w:rFonts w:ascii="Consolas" w:hAnsi="Consolas"/>
+          <w:color w:val="000000"/>
+          <w:sz w:val="23"/>
+          <w:szCs w:val="23"/>
+        </w:rPr>
+        <w:t>()</w:t>
+      </w:r>
+    </w:p>
+    <w:p>
+      <w:pPr>
+        <w:pStyle w:val="NormalWeb"/>
+        <w:shd w:val="clear" w:color="auto" w:fill="FFFFFF"/>
+        <w:spacing w:before="288" w:beforeAutospacing="0" w:after="288" w:afterAutospacing="0"/>
+        <w:rPr>
+          <w:rFonts w:ascii="Verdana" w:hAnsi="Verdana"/>
+          <w:color w:val="000000"/>
+          <w:sz w:val="23"/>
+          <w:szCs w:val="23"/>
+        </w:rPr>
+      </w:pPr>
+      <w:r>
+        <w:rPr>
+          <w:rFonts w:ascii="Verdana" w:hAnsi="Verdana"/>
+          <w:color w:val="000000"/>
+          <w:sz w:val="23"/>
+          <w:szCs w:val="23"/>
+        </w:rPr>
+        <w:t>Execute this command to see if the Member table got a member:</w:t>
+      </w:r>
+    </w:p>
+    <w:p>
+      <w:pPr>
+        <w:shd w:val="clear" w:color="auto" w:fill="E7E9EB"/>
+        <w:rPr>
+          <w:rFonts w:ascii="Consolas" w:hAnsi="Consolas"/>
+          <w:color w:val="000000"/>
+          <w:sz w:val="23"/>
+          <w:szCs w:val="23"/>
+        </w:rPr>
+      </w:pPr>
+      <w:r>
+        <w:rPr>
+          <w:rFonts w:ascii="Consolas" w:hAnsi="Consolas"/>
+          <w:color w:val="000000"/>
+          <w:sz w:val="23"/>
+          <w:szCs w:val="23"/>
+        </w:rPr>
+        <w:t xml:space="preserve">&gt;&gt;&gt; </w:t>
+      </w:r>
+      <w:proofErr w:type="spellStart"/>
+      <w:proofErr w:type="gramStart"/>
+      <w:r>
+        <w:rPr>
+          <w:rFonts w:ascii="Consolas" w:hAnsi="Consolas"/>
+          <w:color w:val="000000"/>
+          <w:sz w:val="23"/>
+          <w:szCs w:val="23"/>
+        </w:rPr>
+        <w:t>Member.objects.all</w:t>
+      </w:r>
+      <w:proofErr w:type="spellEnd"/>
+      <w:r>
+        <w:rPr>
+          <w:rFonts w:ascii="Consolas" w:hAnsi="Consolas"/>
+          <w:color w:val="000000"/>
+          <w:sz w:val="23"/>
+          <w:szCs w:val="23"/>
+        </w:rPr>
+        <w:t>(</w:t>
+      </w:r>
+      <w:proofErr w:type="gramEnd"/>
+      <w:r>
+        <w:rPr>
+          <w:rFonts w:ascii="Consolas" w:hAnsi="Consolas"/>
+          <w:color w:val="000000"/>
+          <w:sz w:val="23"/>
+          <w:szCs w:val="23"/>
+        </w:rPr>
+        <w:t>).values()</w:t>
+      </w:r>
+    </w:p>
+    <w:p>
+      <w:pPr>
+        <w:pStyle w:val="NormalWeb"/>
+        <w:shd w:val="clear" w:color="auto" w:fill="FFFFFF"/>
+        <w:spacing w:before="288" w:beforeAutospacing="0" w:after="288" w:afterAutospacing="0"/>
+        <w:rPr>
+          <w:rFonts w:ascii="Verdana" w:hAnsi="Verdana"/>
+          <w:color w:val="000000"/>
+          <w:sz w:val="23"/>
+          <w:szCs w:val="23"/>
+        </w:rPr>
+      </w:pPr>
+      <w:r>
+        <w:rPr>
+          <w:rFonts w:ascii="Verdana" w:hAnsi="Verdana"/>
+          <w:color w:val="000000"/>
+          <w:sz w:val="23"/>
+          <w:szCs w:val="23"/>
+        </w:rPr>
+        <w:t>Hopefully, the result will look like this:</w:t>
+      </w:r>
+    </w:p>
+    <w:p>
+      <w:pPr>
+        <w:shd w:val="clear" w:color="auto" w:fill="E7E9EB"/>
+        <w:rPr>
+          <w:rFonts w:ascii="Consolas" w:hAnsi="Consolas"/>
+          <w:color w:val="000000"/>
+          <w:sz w:val="23"/>
+          <w:szCs w:val="23"/>
+        </w:rPr>
+      </w:pPr>
+      <w:r>
+        <w:rPr>
+          <w:rFonts w:ascii="Consolas" w:hAnsi="Consolas"/>
+          <w:color w:val="000000"/>
+          <w:sz w:val="23"/>
+          <w:szCs w:val="23"/>
+        </w:rPr>
+        <w:t>&lt;</w:t>
+      </w:r>
+      <w:proofErr w:type="spellStart"/>
+      <w:r>
+        <w:rPr>
+          <w:rFonts w:ascii="Consolas" w:hAnsi="Consolas"/>
+          <w:color w:val="000000"/>
+          <w:sz w:val="23"/>
+          <w:szCs w:val="23"/>
+        </w:rPr>
+        <w:t>QuerySet</w:t>
+      </w:r>
+      <w:proofErr w:type="spellEnd"/>
+      <w:r>
+        <w:rPr>
+          <w:rFonts w:ascii="Consolas" w:hAnsi="Consolas"/>
+          <w:color w:val="000000"/>
+          <w:sz w:val="23"/>
+          <w:szCs w:val="23"/>
+        </w:rPr>
+        <w:t xml:space="preserve"> [{'id': 1, '</w:t>
+      </w:r>
+      <w:proofErr w:type="spellStart"/>
+      <w:r>
+        <w:rPr>
+          <w:rFonts w:ascii="Consolas" w:hAnsi="Consolas"/>
+          <w:color w:val="000000"/>
+          <w:sz w:val="23"/>
+          <w:szCs w:val="23"/>
+        </w:rPr>
+        <w:t>firstname</w:t>
+      </w:r>
+      <w:proofErr w:type="spellEnd"/>
+      <w:r>
+        <w:rPr>
+          <w:rFonts w:ascii="Consolas" w:hAnsi="Consolas"/>
+          <w:color w:val="000000"/>
+          <w:sz w:val="23"/>
+          <w:szCs w:val="23"/>
+        </w:rPr>
+        <w:t>': 'Emil', '</w:t>
+      </w:r>
+      <w:proofErr w:type="spellStart"/>
+      <w:r>
+        <w:rPr>
+          <w:rFonts w:ascii="Consolas" w:hAnsi="Consolas"/>
+          <w:color w:val="000000"/>
+          <w:sz w:val="23"/>
+          <w:szCs w:val="23"/>
+        </w:rPr>
+        <w:t>lastname</w:t>
+      </w:r>
+      <w:proofErr w:type="spellEnd"/>
+      <w:r>
+        <w:rPr>
+          <w:rFonts w:ascii="Consolas" w:hAnsi="Consolas"/>
+          <w:color w:val="000000"/>
+          <w:sz w:val="23"/>
+          <w:szCs w:val="23"/>
+        </w:rPr>
+        <w:t>': '</w:t>
+      </w:r>
+      <w:proofErr w:type="spellStart"/>
+      <w:r>
+        <w:rPr>
+          <w:rFonts w:ascii="Consolas" w:hAnsi="Consolas"/>
+          <w:color w:val="000000"/>
+          <w:sz w:val="23"/>
+          <w:szCs w:val="23"/>
+        </w:rPr>
+        <w:t>Refsnes</w:t>
+      </w:r>
+      <w:proofErr w:type="spellEnd"/>
+      <w:r>
+        <w:rPr>
+          <w:rFonts w:ascii="Consolas" w:hAnsi="Consolas"/>
+          <w:color w:val="000000"/>
+          <w:sz w:val="23"/>
+          <w:szCs w:val="23"/>
+        </w:rPr>
+        <w:t>'}]&gt;</w:t>
+      </w:r>
+    </w:p>
+    <w:p>
+      <w:pPr>
+        <w:spacing w:before="300" w:after="300"/>
+        <w:rPr>
+          <w:rFonts w:ascii="Times New Roman" w:hAnsi="Times New Roman"/>
+          <w:sz w:val="24"/>
+          <w:szCs w:val="24"/>
+        </w:rPr>
+      </w:pPr>
+      <w:r>
+        <w:pict>
+          <v:rect id="_x0000_i1046" style="width:0;height:0" o:hralign="center" o:hrstd="t" o:hrnoshade="t" o:hr="t" fillcolor="black" stroked="f"/>
+        </w:pict>
+      </w:r>
+    </w:p>
+    <w:p>
+      <w:pPr>
+        <w:pStyle w:val="Heading2"/>
+        <w:shd w:val="clear" w:color="auto" w:fill="FFFFFF"/>
+        <w:spacing w:before="150" w:beforeAutospacing="0" w:after="150" w:afterAutospacing="0"/>
+        <w:rPr>
+          <w:rFonts w:ascii="Segoe UI" w:hAnsi="Segoe UI" w:cs="Segoe UI"/>
+          <w:b w:val="0"/>
+          <w:bCs w:val="0"/>
+          <w:color w:val="000000"/>
+          <w:sz w:val="48"/>
+          <w:szCs w:val="48"/>
+        </w:rPr>
+      </w:pPr>
+      <w:r>
+        <w:rPr>
+          <w:rFonts w:ascii="Segoe UI" w:hAnsi="Segoe UI" w:cs="Segoe UI"/>
+          <w:b w:val="0"/>
+          <w:bCs w:val="0"/>
+          <w:color w:val="000000"/>
+          <w:sz w:val="48"/>
+          <w:szCs w:val="48"/>
+        </w:rPr>
+        <w:t>Add Multiple Records</w:t>
+      </w:r>
+    </w:p>
+    <w:p>
+      <w:pPr>
+        <w:pStyle w:val="NormalWeb"/>
+        <w:shd w:val="clear" w:color="auto" w:fill="FFFFFF"/>
+        <w:spacing w:before="288" w:beforeAutospacing="0" w:after="288" w:afterAutospacing="0"/>
+        <w:rPr>
+          <w:rFonts w:ascii="Verdana" w:hAnsi="Verdana"/>
+          <w:color w:val="000000"/>
+          <w:sz w:val="23"/>
+          <w:szCs w:val="23"/>
+        </w:rPr>
+      </w:pPr>
+      <w:r>
+        <w:rPr>
+          <w:rFonts w:ascii="Verdana" w:hAnsi="Verdana"/>
+          <w:color w:val="000000"/>
+          <w:sz w:val="23"/>
+          <w:szCs w:val="23"/>
+        </w:rPr>
+        <w:t>You can add multiple records by making a list of </w:t>
+      </w:r>
+      <w:r>
+        <w:rPr>
+          <w:rStyle w:val="HTMLCode"/>
+          <w:rFonts w:ascii="Consolas" w:hAnsi="Consolas"/>
+          <w:color w:val="DC143C"/>
+          <w:sz w:val="24"/>
+          <w:szCs w:val="24"/>
+        </w:rPr>
+        <w:t>Member</w:t>
+      </w:r>
+      <w:r>
+        <w:rPr>
+          <w:rFonts w:ascii="Verdana" w:hAnsi="Verdana"/>
+          <w:color w:val="000000"/>
+          <w:sz w:val="23"/>
+          <w:szCs w:val="23"/>
+        </w:rPr>
+        <w:t> objects, and execute </w:t>
+      </w:r>
+      <w:r>
+        <w:rPr>
+          <w:rStyle w:val="HTMLCode"/>
+          <w:rFonts w:ascii="Consolas" w:hAnsi="Consolas"/>
+          <w:color w:val="DC143C"/>
+          <w:sz w:val="24"/>
+          <w:szCs w:val="24"/>
+        </w:rPr>
+        <w:t>.</w:t>
+      </w:r>
+      <w:proofErr w:type="gramStart"/>
+      <w:r>
+        <w:rPr>
+          <w:rStyle w:val="HTMLCode"/>
+          <w:rFonts w:ascii="Consolas" w:hAnsi="Consolas"/>
+          <w:color w:val="DC143C"/>
+          <w:sz w:val="24"/>
+          <w:szCs w:val="24"/>
+        </w:rPr>
+        <w:t>save(</w:t>
+      </w:r>
+      <w:proofErr w:type="gramEnd"/>
+      <w:r>
+        <w:rPr>
+          <w:rStyle w:val="HTMLCode"/>
+          <w:rFonts w:ascii="Consolas" w:hAnsi="Consolas"/>
+          <w:color w:val="DC143C"/>
+          <w:sz w:val="24"/>
+          <w:szCs w:val="24"/>
+        </w:rPr>
+        <w:t>)</w:t>
+      </w:r>
+      <w:r>
+        <w:rPr>
+          <w:rFonts w:ascii="Verdana" w:hAnsi="Verdana"/>
+          <w:color w:val="000000"/>
+          <w:sz w:val="23"/>
+          <w:szCs w:val="23"/>
+        </w:rPr>
+        <w:t> on each entry:</w:t>
+      </w:r>
+    </w:p>
+    <w:p>
+      <w:pPr>
+        <w:shd w:val="clear" w:color="auto" w:fill="E7E9EB"/>
+        <w:rPr>
+          <w:rFonts w:ascii="Consolas" w:hAnsi="Consolas"/>
+          <w:color w:val="000000"/>
+          <w:sz w:val="23"/>
+          <w:szCs w:val="23"/>
+        </w:rPr>
+      </w:pPr>
+      <w:r>
+        <w:rPr>
+          <w:rFonts w:ascii="Consolas" w:hAnsi="Consolas"/>
+          <w:color w:val="000000"/>
+          <w:sz w:val="23"/>
+          <w:szCs w:val="23"/>
+        </w:rPr>
+        <w:t>&gt;&gt;&gt; member1 = Member(</w:t>
+      </w:r>
+      <w:proofErr w:type="spellStart"/>
+      <w:r>
+        <w:rPr>
+          <w:rFonts w:ascii="Consolas" w:hAnsi="Consolas"/>
+          <w:color w:val="000000"/>
+          <w:sz w:val="23"/>
+          <w:szCs w:val="23"/>
+        </w:rPr>
+        <w:t>firstname</w:t>
+      </w:r>
+      <w:proofErr w:type="spellEnd"/>
+      <w:r>
+        <w:rPr>
+          <w:rFonts w:ascii="Consolas" w:hAnsi="Consolas"/>
+          <w:color w:val="000000"/>
+          <w:sz w:val="23"/>
+          <w:szCs w:val="23"/>
+        </w:rPr>
+        <w:t xml:space="preserve">='Tobias', </w:t>
+      </w:r>
+      <w:proofErr w:type="spellStart"/>
+      <w:r>
+        <w:rPr>
+          <w:rFonts w:ascii="Consolas" w:hAnsi="Consolas"/>
+          <w:color w:val="000000"/>
+          <w:sz w:val="23"/>
+          <w:szCs w:val="23"/>
+        </w:rPr>
+        <w:t>lastname</w:t>
+      </w:r>
+      <w:proofErr w:type="spellEnd"/>
+      <w:r>
+        <w:rPr>
+          <w:rFonts w:ascii="Consolas" w:hAnsi="Consolas"/>
+          <w:color w:val="000000"/>
+          <w:sz w:val="23"/>
+          <w:szCs w:val="23"/>
+        </w:rPr>
+        <w:t>='</w:t>
+      </w:r>
+      <w:proofErr w:type="spellStart"/>
+      <w:r>
+        <w:rPr>
+          <w:rFonts w:ascii="Consolas" w:hAnsi="Consolas"/>
+          <w:color w:val="000000"/>
+          <w:sz w:val="23"/>
+          <w:szCs w:val="23"/>
+        </w:rPr>
+        <w:t>Refsnes</w:t>
+      </w:r>
+      <w:proofErr w:type="spellEnd"/>
+      <w:r>
+        <w:rPr>
+          <w:rFonts w:ascii="Consolas" w:hAnsi="Consolas"/>
+          <w:color w:val="000000"/>
+          <w:sz w:val="23"/>
+          <w:szCs w:val="23"/>
+        </w:rPr>
+        <w:t>')</w:t>
+      </w:r>
+      <w:r>
+        <w:rPr>
+          <w:rFonts w:ascii="Consolas" w:hAnsi="Consolas"/>
+          <w:color w:val="000000"/>
+          <w:sz w:val="23"/>
+          <w:szCs w:val="23"/>
+        </w:rPr>
+        <w:br/>
+        <w:t>&gt;&gt;&gt; member2 = Member(</w:t>
+      </w:r>
+      <w:proofErr w:type="spellStart"/>
+      <w:r>
+        <w:rPr>
+          <w:rFonts w:ascii="Consolas" w:hAnsi="Consolas"/>
+          <w:color w:val="000000"/>
+          <w:sz w:val="23"/>
+          <w:szCs w:val="23"/>
+        </w:rPr>
+        <w:t>firstname</w:t>
+      </w:r>
+      <w:proofErr w:type="spellEnd"/>
+      <w:r>
+        <w:rPr>
+          <w:rFonts w:ascii="Consolas" w:hAnsi="Consolas"/>
+          <w:color w:val="000000"/>
+          <w:sz w:val="23"/>
+          <w:szCs w:val="23"/>
+        </w:rPr>
+        <w:t xml:space="preserve">='Linus', </w:t>
+      </w:r>
+      <w:proofErr w:type="spellStart"/>
+      <w:r>
+        <w:rPr>
+          <w:rFonts w:ascii="Consolas" w:hAnsi="Consolas"/>
+          <w:color w:val="000000"/>
+          <w:sz w:val="23"/>
+          <w:szCs w:val="23"/>
+        </w:rPr>
+        <w:t>lastname</w:t>
+      </w:r>
+      <w:proofErr w:type="spellEnd"/>
+      <w:r>
+        <w:rPr>
+          <w:rFonts w:ascii="Consolas" w:hAnsi="Consolas"/>
+          <w:color w:val="000000"/>
+          <w:sz w:val="23"/>
+          <w:szCs w:val="23"/>
+        </w:rPr>
+        <w:t>='</w:t>
+      </w:r>
+      <w:proofErr w:type="spellStart"/>
+      <w:r>
+        <w:rPr>
+          <w:rFonts w:ascii="Consolas" w:hAnsi="Consolas"/>
+          <w:color w:val="000000"/>
+          <w:sz w:val="23"/>
+          <w:szCs w:val="23"/>
+        </w:rPr>
+        <w:t>Refsnes</w:t>
+      </w:r>
+      <w:proofErr w:type="spellEnd"/>
+      <w:r>
+        <w:rPr>
+          <w:rFonts w:ascii="Consolas" w:hAnsi="Consolas"/>
+          <w:color w:val="000000"/>
+          <w:sz w:val="23"/>
+          <w:szCs w:val="23"/>
+        </w:rPr>
+        <w:t>')</w:t>
+      </w:r>
+      <w:r>
+        <w:rPr>
+          <w:rFonts w:ascii="Consolas" w:hAnsi="Consolas"/>
+          <w:color w:val="000000"/>
+          <w:sz w:val="23"/>
+          <w:szCs w:val="23"/>
+        </w:rPr>
+        <w:br/>
+        <w:t>&gt;&gt;&gt; member3 = Member(</w:t>
+      </w:r>
+      <w:proofErr w:type="spellStart"/>
+      <w:r>
+        <w:rPr>
+          <w:rFonts w:ascii="Consolas" w:hAnsi="Consolas"/>
+          <w:color w:val="000000"/>
+          <w:sz w:val="23"/>
+          <w:szCs w:val="23"/>
+        </w:rPr>
+        <w:t>firstname</w:t>
+      </w:r>
+      <w:proofErr w:type="spellEnd"/>
+      <w:r>
+        <w:rPr>
+          <w:rFonts w:ascii="Consolas" w:hAnsi="Consolas"/>
+          <w:color w:val="000000"/>
+          <w:sz w:val="23"/>
+          <w:szCs w:val="23"/>
+        </w:rPr>
+        <w:t>='</w:t>
+      </w:r>
+      <w:proofErr w:type="spellStart"/>
+      <w:r>
+        <w:rPr>
+          <w:rFonts w:ascii="Consolas" w:hAnsi="Consolas"/>
+          <w:color w:val="000000"/>
+          <w:sz w:val="23"/>
+          <w:szCs w:val="23"/>
+        </w:rPr>
+        <w:t>Lene</w:t>
+      </w:r>
+      <w:proofErr w:type="spellEnd"/>
+      <w:r>
+        <w:rPr>
+          <w:rFonts w:ascii="Consolas" w:hAnsi="Consolas"/>
+          <w:color w:val="000000"/>
+          <w:sz w:val="23"/>
+          <w:szCs w:val="23"/>
+        </w:rPr>
+        <w:t xml:space="preserve">', </w:t>
+      </w:r>
+      <w:proofErr w:type="spellStart"/>
+      <w:r>
+        <w:rPr>
+          <w:rFonts w:ascii="Consolas" w:hAnsi="Consolas"/>
+          <w:color w:val="000000"/>
+          <w:sz w:val="23"/>
+          <w:szCs w:val="23"/>
+        </w:rPr>
+        <w:t>lastname</w:t>
+      </w:r>
+      <w:proofErr w:type="spellEnd"/>
+      <w:r>
+        <w:rPr>
+          <w:rFonts w:ascii="Consolas" w:hAnsi="Consolas"/>
+          <w:color w:val="000000"/>
+          <w:sz w:val="23"/>
+          <w:szCs w:val="23"/>
+        </w:rPr>
+        <w:t>='</w:t>
+      </w:r>
+      <w:proofErr w:type="spellStart"/>
+      <w:r>
+        <w:rPr>
+          <w:rFonts w:ascii="Consolas" w:hAnsi="Consolas"/>
+          <w:color w:val="000000"/>
+          <w:sz w:val="23"/>
+          <w:szCs w:val="23"/>
+        </w:rPr>
+        <w:t>Refsnes</w:t>
+      </w:r>
+      <w:proofErr w:type="spellEnd"/>
+      <w:r>
+        <w:rPr>
+          <w:rFonts w:ascii="Consolas" w:hAnsi="Consolas"/>
+          <w:color w:val="000000"/>
+          <w:sz w:val="23"/>
+          <w:szCs w:val="23"/>
+        </w:rPr>
+        <w:t>')</w:t>
+      </w:r>
+      <w:r>
+        <w:rPr>
+          <w:rFonts w:ascii="Consolas" w:hAnsi="Consolas"/>
+          <w:color w:val="000000"/>
+          <w:sz w:val="23"/>
+          <w:szCs w:val="23"/>
+        </w:rPr>
+        <w:br/>
+        <w:t>&gt;&gt;&gt; member4 = Member(</w:t>
+      </w:r>
+      <w:proofErr w:type="spellStart"/>
+      <w:r>
+        <w:rPr>
+          <w:rFonts w:ascii="Consolas" w:hAnsi="Consolas"/>
+          <w:color w:val="000000"/>
+          <w:sz w:val="23"/>
+          <w:szCs w:val="23"/>
+        </w:rPr>
+        <w:t>firstname</w:t>
+      </w:r>
+      <w:proofErr w:type="spellEnd"/>
+      <w:r>
+        <w:rPr>
+          <w:rFonts w:ascii="Consolas" w:hAnsi="Consolas"/>
+          <w:color w:val="000000"/>
+          <w:sz w:val="23"/>
+          <w:szCs w:val="23"/>
+        </w:rPr>
+        <w:t xml:space="preserve">='Stale', </w:t>
+      </w:r>
+      <w:proofErr w:type="spellStart"/>
+      <w:r>
+        <w:rPr>
+          <w:rFonts w:ascii="Consolas" w:hAnsi="Consolas"/>
+          <w:color w:val="000000"/>
+          <w:sz w:val="23"/>
+          <w:szCs w:val="23"/>
+        </w:rPr>
+        <w:t>lastname</w:t>
+      </w:r>
+      <w:proofErr w:type="spellEnd"/>
+      <w:r>
+        <w:rPr>
+          <w:rFonts w:ascii="Consolas" w:hAnsi="Consolas"/>
+          <w:color w:val="000000"/>
+          <w:sz w:val="23"/>
+          <w:szCs w:val="23"/>
+        </w:rPr>
+        <w:t>='</w:t>
+      </w:r>
+      <w:proofErr w:type="spellStart"/>
+      <w:r>
+        <w:rPr>
+          <w:rFonts w:ascii="Consolas" w:hAnsi="Consolas"/>
+          <w:color w:val="000000"/>
+          <w:sz w:val="23"/>
+          <w:szCs w:val="23"/>
+        </w:rPr>
+        <w:t>Refsnes</w:t>
+      </w:r>
+      <w:proofErr w:type="spellEnd"/>
+      <w:r>
+        <w:rPr>
+          <w:rFonts w:ascii="Consolas" w:hAnsi="Consolas"/>
+          <w:color w:val="000000"/>
+          <w:sz w:val="23"/>
+          <w:szCs w:val="23"/>
+        </w:rPr>
+        <w:t>')</w:t>
+      </w:r>
+      <w:r>
+        <w:rPr>
+          <w:rFonts w:ascii="Consolas" w:hAnsi="Consolas"/>
+          <w:color w:val="000000"/>
+          <w:sz w:val="23"/>
+          <w:szCs w:val="23"/>
+        </w:rPr>
+        <w:br/>
+        <w:t>&gt;&gt;&gt; member5 = Member(</w:t>
+      </w:r>
+      <w:proofErr w:type="spellStart"/>
+      <w:r>
+        <w:rPr>
+          <w:rFonts w:ascii="Consolas" w:hAnsi="Consolas"/>
+          <w:color w:val="000000"/>
+          <w:sz w:val="23"/>
+          <w:szCs w:val="23"/>
+        </w:rPr>
+        <w:t>firstname</w:t>
+      </w:r>
+      <w:proofErr w:type="spellEnd"/>
+      <w:r>
+        <w:rPr>
+          <w:rFonts w:ascii="Consolas" w:hAnsi="Consolas"/>
+          <w:color w:val="000000"/>
+          <w:sz w:val="23"/>
+          <w:szCs w:val="23"/>
+        </w:rPr>
+        <w:t xml:space="preserve">='Jane', </w:t>
+      </w:r>
+      <w:proofErr w:type="spellStart"/>
+      <w:r>
+        <w:rPr>
+          <w:rFonts w:ascii="Consolas" w:hAnsi="Consolas"/>
+          <w:color w:val="000000"/>
+          <w:sz w:val="23"/>
+          <w:szCs w:val="23"/>
+        </w:rPr>
+        <w:t>lastname</w:t>
+      </w:r>
+      <w:proofErr w:type="spellEnd"/>
+      <w:r>
+        <w:rPr>
+          <w:rFonts w:ascii="Consolas" w:hAnsi="Consolas"/>
+          <w:color w:val="000000"/>
+          <w:sz w:val="23"/>
+          <w:szCs w:val="23"/>
+        </w:rPr>
+        <w:t>='Doe')</w:t>
+      </w:r>
+      <w:r>
+        <w:rPr>
+          <w:rFonts w:ascii="Consolas" w:hAnsi="Consolas"/>
+          <w:color w:val="000000"/>
+          <w:sz w:val="23"/>
+          <w:szCs w:val="23"/>
+        </w:rPr>
+        <w:br/>
+        <w:t xml:space="preserve">&gt;&gt;&gt; </w:t>
+      </w:r>
+      <w:proofErr w:type="spellStart"/>
+      <w:r>
+        <w:rPr>
+          <w:rFonts w:ascii="Consolas" w:hAnsi="Consolas"/>
+          <w:color w:val="000000"/>
+          <w:sz w:val="23"/>
+          <w:szCs w:val="23"/>
+        </w:rPr>
+        <w:t>members_list</w:t>
+      </w:r>
+      <w:proofErr w:type="spellEnd"/>
+      <w:r>
+        <w:rPr>
+          <w:rFonts w:ascii="Consolas" w:hAnsi="Consolas"/>
+          <w:color w:val="000000"/>
+          <w:sz w:val="23"/>
+          <w:szCs w:val="23"/>
+        </w:rPr>
+        <w:t xml:space="preserve"> = [member1, member2, member3, member4, member5]</w:t>
+      </w:r>
+      <w:r>
+        <w:rPr>
+          <w:rFonts w:ascii="Consolas" w:hAnsi="Consolas"/>
+          <w:color w:val="000000"/>
+          <w:sz w:val="23"/>
+          <w:szCs w:val="23"/>
+        </w:rPr>
+        <w:br/>
+      </w:r>
+      <w:r>
+        <w:rPr>
+          <w:rFonts w:ascii="Consolas" w:hAnsi="Consolas"/>
+          <w:color w:val="000000"/>
+          <w:sz w:val="23"/>
+          <w:szCs w:val="23"/>
+        </w:rPr>
+        <w:lastRenderedPageBreak/>
+        <w:t xml:space="preserve">&gt;&gt;&gt; for x in </w:t>
+      </w:r>
+      <w:proofErr w:type="spellStart"/>
+      <w:r>
+        <w:rPr>
+          <w:rFonts w:ascii="Consolas" w:hAnsi="Consolas"/>
+          <w:color w:val="000000"/>
+          <w:sz w:val="23"/>
+          <w:szCs w:val="23"/>
+        </w:rPr>
+        <w:t>members_list</w:t>
+      </w:r>
+      <w:proofErr w:type="spellEnd"/>
+      <w:r>
+        <w:rPr>
+          <w:rFonts w:ascii="Consolas" w:hAnsi="Consolas"/>
+          <w:color w:val="000000"/>
+          <w:sz w:val="23"/>
+          <w:szCs w:val="23"/>
+        </w:rPr>
+        <w:t>:</w:t>
+      </w:r>
+      <w:r>
+        <w:rPr>
+          <w:rFonts w:ascii="Consolas" w:hAnsi="Consolas"/>
+          <w:color w:val="000000"/>
+          <w:sz w:val="23"/>
+          <w:szCs w:val="23"/>
+        </w:rPr>
+        <w:br/>
+        <w:t xml:space="preserve">&gt;&gt;&gt;   </w:t>
+      </w:r>
+      <w:proofErr w:type="spellStart"/>
+      <w:r>
+        <w:rPr>
+          <w:rFonts w:ascii="Consolas" w:hAnsi="Consolas"/>
+          <w:color w:val="000000"/>
+          <w:sz w:val="23"/>
+          <w:szCs w:val="23"/>
+        </w:rPr>
+        <w:t>x.save</w:t>
+      </w:r>
+      <w:proofErr w:type="spellEnd"/>
+      <w:r>
+        <w:rPr>
+          <w:rFonts w:ascii="Consolas" w:hAnsi="Consolas"/>
+          <w:color w:val="000000"/>
+          <w:sz w:val="23"/>
+          <w:szCs w:val="23"/>
+        </w:rPr>
+        <w:t>()</w:t>
+      </w:r>
+    </w:p>
+    <w:p>
+      <w:pPr>
+        <w:pStyle w:val="NormalWeb"/>
+        <w:shd w:val="clear" w:color="auto" w:fill="FFFFFF"/>
+        <w:spacing w:before="288" w:beforeAutospacing="0" w:after="288" w:afterAutospacing="0"/>
+        <w:rPr>
+          <w:rFonts w:ascii="Verdana" w:hAnsi="Verdana"/>
+          <w:color w:val="000000"/>
+          <w:sz w:val="23"/>
+          <w:szCs w:val="23"/>
+        </w:rPr>
+      </w:pPr>
+      <w:r>
+        <w:rPr>
+          <w:rFonts w:ascii="Verdana" w:hAnsi="Verdana"/>
+          <w:color w:val="000000"/>
+          <w:sz w:val="23"/>
+          <w:szCs w:val="23"/>
+        </w:rPr>
+        <w:t>Now there are 6 members in the Member table:</w:t>
+      </w:r>
+    </w:p>
+    <w:p>
+      <w:pPr>
+        <w:shd w:val="clear" w:color="auto" w:fill="E7E9EB"/>
+        <w:rPr>
+          <w:rFonts w:ascii="Consolas" w:hAnsi="Consolas"/>
+          <w:color w:val="000000"/>
+          <w:sz w:val="23"/>
+          <w:szCs w:val="23"/>
+        </w:rPr>
+      </w:pPr>
+      <w:r>
+        <w:rPr>
+          <w:rFonts w:ascii="Consolas" w:hAnsi="Consolas"/>
+          <w:color w:val="000000"/>
+          <w:sz w:val="23"/>
+          <w:szCs w:val="23"/>
+        </w:rPr>
+        <w:t xml:space="preserve">&gt;&gt;&gt; </w:t>
+      </w:r>
+      <w:proofErr w:type="spellStart"/>
+      <w:r>
+        <w:rPr>
+          <w:rFonts w:ascii="Consolas" w:hAnsi="Consolas"/>
+          <w:color w:val="000000"/>
+          <w:sz w:val="23"/>
+          <w:szCs w:val="23"/>
+        </w:rPr>
+        <w:t>Member.objects.all</w:t>
+      </w:r>
+      <w:proofErr w:type="spellEnd"/>
+      <w:r>
+        <w:rPr>
+          <w:rFonts w:ascii="Consolas" w:hAnsi="Consolas"/>
+          <w:color w:val="000000"/>
+          <w:sz w:val="23"/>
+          <w:szCs w:val="23"/>
+        </w:rPr>
+        <w:t>().values()</w:t>
+      </w:r>
+      <w:r>
+        <w:rPr>
+          <w:rFonts w:ascii="Consolas" w:hAnsi="Consolas"/>
+          <w:color w:val="000000"/>
+          <w:sz w:val="23"/>
+          <w:szCs w:val="23"/>
+        </w:rPr>
+        <w:br/>
+        <w:t>&lt;</w:t>
+      </w:r>
+      <w:proofErr w:type="spellStart"/>
+      <w:r>
+        <w:rPr>
+          <w:rFonts w:ascii="Consolas" w:hAnsi="Consolas"/>
+          <w:color w:val="000000"/>
+          <w:sz w:val="23"/>
+          <w:szCs w:val="23"/>
+        </w:rPr>
+        <w:t>QuerySet</w:t>
+      </w:r>
+      <w:proofErr w:type="spellEnd"/>
+      <w:r>
+        <w:rPr>
+          <w:rFonts w:ascii="Consolas" w:hAnsi="Consolas"/>
+          <w:color w:val="000000"/>
+          <w:sz w:val="23"/>
+          <w:szCs w:val="23"/>
+        </w:rPr>
+        <w:t xml:space="preserve"> [{'id': 1, '</w:t>
+      </w:r>
+      <w:proofErr w:type="spellStart"/>
+      <w:r>
+        <w:rPr>
+          <w:rFonts w:ascii="Consolas" w:hAnsi="Consolas"/>
+          <w:color w:val="000000"/>
+          <w:sz w:val="23"/>
+          <w:szCs w:val="23"/>
+        </w:rPr>
+        <w:t>firstname</w:t>
+      </w:r>
+      <w:proofErr w:type="spellEnd"/>
+      <w:r>
+        <w:rPr>
+          <w:rFonts w:ascii="Consolas" w:hAnsi="Consolas"/>
+          <w:color w:val="000000"/>
+          <w:sz w:val="23"/>
+          <w:szCs w:val="23"/>
+        </w:rPr>
+        <w:t>': 'Emil', '</w:t>
+      </w:r>
+      <w:proofErr w:type="spellStart"/>
+      <w:r>
+        <w:rPr>
+          <w:rFonts w:ascii="Consolas" w:hAnsi="Consolas"/>
+          <w:color w:val="000000"/>
+          <w:sz w:val="23"/>
+          <w:szCs w:val="23"/>
+        </w:rPr>
+        <w:t>lastname</w:t>
+      </w:r>
+      <w:proofErr w:type="spellEnd"/>
+      <w:r>
+        <w:rPr>
+          <w:rFonts w:ascii="Consolas" w:hAnsi="Consolas"/>
+          <w:color w:val="000000"/>
+          <w:sz w:val="23"/>
+          <w:szCs w:val="23"/>
+        </w:rPr>
+        <w:t>': '</w:t>
+      </w:r>
+      <w:proofErr w:type="spellStart"/>
+      <w:r>
+        <w:rPr>
+          <w:rFonts w:ascii="Consolas" w:hAnsi="Consolas"/>
+          <w:color w:val="000000"/>
+          <w:sz w:val="23"/>
+          <w:szCs w:val="23"/>
+        </w:rPr>
+        <w:t>Refsnes</w:t>
+      </w:r>
+      <w:proofErr w:type="spellEnd"/>
+      <w:r>
+        <w:rPr>
+          <w:rFonts w:ascii="Consolas" w:hAnsi="Consolas"/>
+          <w:color w:val="000000"/>
+          <w:sz w:val="23"/>
+          <w:szCs w:val="23"/>
+        </w:rPr>
+        <w:t>'},</w:t>
+      </w:r>
+      <w:r>
+        <w:rPr>
+          <w:rFonts w:ascii="Consolas" w:hAnsi="Consolas"/>
+          <w:color w:val="000000"/>
+          <w:sz w:val="23"/>
+          <w:szCs w:val="23"/>
+        </w:rPr>
+        <w:br/>
+        <w:t>{'id': 2, '</w:t>
+      </w:r>
+      <w:proofErr w:type="spellStart"/>
+      <w:r>
+        <w:rPr>
+          <w:rFonts w:ascii="Consolas" w:hAnsi="Consolas"/>
+          <w:color w:val="000000"/>
+          <w:sz w:val="23"/>
+          <w:szCs w:val="23"/>
+        </w:rPr>
+        <w:t>firstname</w:t>
+      </w:r>
+      <w:proofErr w:type="spellEnd"/>
+      <w:r>
+        <w:rPr>
+          <w:rFonts w:ascii="Consolas" w:hAnsi="Consolas"/>
+          <w:color w:val="000000"/>
+          <w:sz w:val="23"/>
+          <w:szCs w:val="23"/>
+        </w:rPr>
+        <w:t>': 'Tobias', '</w:t>
+      </w:r>
+      <w:proofErr w:type="spellStart"/>
+      <w:r>
+        <w:rPr>
+          <w:rFonts w:ascii="Consolas" w:hAnsi="Consolas"/>
+          <w:color w:val="000000"/>
+          <w:sz w:val="23"/>
+          <w:szCs w:val="23"/>
+        </w:rPr>
+        <w:t>lastname</w:t>
+      </w:r>
+      <w:proofErr w:type="spellEnd"/>
+      <w:r>
+        <w:rPr>
+          <w:rFonts w:ascii="Consolas" w:hAnsi="Consolas"/>
+          <w:color w:val="000000"/>
+          <w:sz w:val="23"/>
+          <w:szCs w:val="23"/>
+        </w:rPr>
+        <w:t>': '</w:t>
+      </w:r>
+      <w:proofErr w:type="spellStart"/>
+      <w:r>
+        <w:rPr>
+          <w:rFonts w:ascii="Consolas" w:hAnsi="Consolas"/>
+          <w:color w:val="000000"/>
+          <w:sz w:val="23"/>
+          <w:szCs w:val="23"/>
+        </w:rPr>
+        <w:t>Refsnes</w:t>
+      </w:r>
+      <w:proofErr w:type="spellEnd"/>
+      <w:r>
+        <w:rPr>
+          <w:rFonts w:ascii="Consolas" w:hAnsi="Consolas"/>
+          <w:color w:val="000000"/>
+          <w:sz w:val="23"/>
+          <w:szCs w:val="23"/>
+        </w:rPr>
+        <w:t>'},</w:t>
+      </w:r>
+      <w:r>
+        <w:rPr>
+          <w:rFonts w:ascii="Consolas" w:hAnsi="Consolas"/>
+          <w:color w:val="000000"/>
+          <w:sz w:val="23"/>
+          <w:szCs w:val="23"/>
+        </w:rPr>
+        <w:br/>
+        <w:t>{'id': 3, '</w:t>
+      </w:r>
+      <w:proofErr w:type="spellStart"/>
+      <w:r>
+        <w:rPr>
+          <w:rFonts w:ascii="Consolas" w:hAnsi="Consolas"/>
+          <w:color w:val="000000"/>
+          <w:sz w:val="23"/>
+          <w:szCs w:val="23"/>
+        </w:rPr>
+        <w:t>firstname</w:t>
+      </w:r>
+      <w:proofErr w:type="spellEnd"/>
+      <w:r>
+        <w:rPr>
+          <w:rFonts w:ascii="Consolas" w:hAnsi="Consolas"/>
+          <w:color w:val="000000"/>
+          <w:sz w:val="23"/>
+          <w:szCs w:val="23"/>
+        </w:rPr>
+        <w:t>': 'Linus', '</w:t>
+      </w:r>
+      <w:proofErr w:type="spellStart"/>
+      <w:r>
+        <w:rPr>
+          <w:rFonts w:ascii="Consolas" w:hAnsi="Consolas"/>
+          <w:color w:val="000000"/>
+          <w:sz w:val="23"/>
+          <w:szCs w:val="23"/>
+        </w:rPr>
+        <w:t>lastname</w:t>
+      </w:r>
+      <w:proofErr w:type="spellEnd"/>
+      <w:r>
+        <w:rPr>
+          <w:rFonts w:ascii="Consolas" w:hAnsi="Consolas"/>
+          <w:color w:val="000000"/>
+          <w:sz w:val="23"/>
+          <w:szCs w:val="23"/>
+        </w:rPr>
+        <w:t>': '</w:t>
+      </w:r>
+      <w:proofErr w:type="spellStart"/>
+      <w:r>
+        <w:rPr>
+          <w:rFonts w:ascii="Consolas" w:hAnsi="Consolas"/>
+          <w:color w:val="000000"/>
+          <w:sz w:val="23"/>
+          <w:szCs w:val="23"/>
+        </w:rPr>
+        <w:t>Refsnes</w:t>
+      </w:r>
+      <w:proofErr w:type="spellEnd"/>
+      <w:r>
+        <w:rPr>
+          <w:rFonts w:ascii="Consolas" w:hAnsi="Consolas"/>
+          <w:color w:val="000000"/>
+          <w:sz w:val="23"/>
+          <w:szCs w:val="23"/>
+        </w:rPr>
+        <w:t>'},</w:t>
+      </w:r>
+      <w:r>
+        <w:rPr>
+          <w:rFonts w:ascii="Consolas" w:hAnsi="Consolas"/>
+          <w:color w:val="000000"/>
+          <w:sz w:val="23"/>
+          <w:szCs w:val="23"/>
+        </w:rPr>
+        <w:br/>
+        <w:t>{'id': 4, '</w:t>
+      </w:r>
+      <w:proofErr w:type="spellStart"/>
+      <w:r>
+        <w:rPr>
+          <w:rFonts w:ascii="Consolas" w:hAnsi="Consolas"/>
+          <w:color w:val="000000"/>
+          <w:sz w:val="23"/>
+          <w:szCs w:val="23"/>
+        </w:rPr>
+        <w:t>firstname</w:t>
+      </w:r>
+      <w:proofErr w:type="spellEnd"/>
+      <w:r>
+        <w:rPr>
+          <w:rFonts w:ascii="Consolas" w:hAnsi="Consolas"/>
+          <w:color w:val="000000"/>
+          <w:sz w:val="23"/>
+          <w:szCs w:val="23"/>
+        </w:rPr>
+        <w:t>': '</w:t>
+      </w:r>
+      <w:proofErr w:type="spellStart"/>
+      <w:r>
+        <w:rPr>
+          <w:rFonts w:ascii="Consolas" w:hAnsi="Consolas"/>
+          <w:color w:val="000000"/>
+          <w:sz w:val="23"/>
+          <w:szCs w:val="23"/>
+        </w:rPr>
+        <w:t>Lene</w:t>
+      </w:r>
+      <w:proofErr w:type="spellEnd"/>
+      <w:r>
+        <w:rPr>
+          <w:rFonts w:ascii="Consolas" w:hAnsi="Consolas"/>
+          <w:color w:val="000000"/>
+          <w:sz w:val="23"/>
+          <w:szCs w:val="23"/>
+        </w:rPr>
+        <w:t>', '</w:t>
+      </w:r>
+      <w:proofErr w:type="spellStart"/>
+      <w:r>
+        <w:rPr>
+          <w:rFonts w:ascii="Consolas" w:hAnsi="Consolas"/>
+          <w:color w:val="000000"/>
+          <w:sz w:val="23"/>
+          <w:szCs w:val="23"/>
+        </w:rPr>
+        <w:t>lastname</w:t>
+      </w:r>
+      <w:proofErr w:type="spellEnd"/>
+      <w:r>
+        <w:rPr>
+          <w:rFonts w:ascii="Consolas" w:hAnsi="Consolas"/>
+          <w:color w:val="000000"/>
+          <w:sz w:val="23"/>
+          <w:szCs w:val="23"/>
+        </w:rPr>
+        <w:t>': '</w:t>
+      </w:r>
+      <w:proofErr w:type="spellStart"/>
+      <w:r>
+        <w:rPr>
+          <w:rFonts w:ascii="Consolas" w:hAnsi="Consolas"/>
+          <w:color w:val="000000"/>
+          <w:sz w:val="23"/>
+          <w:szCs w:val="23"/>
+        </w:rPr>
+        <w:t>Refsnes</w:t>
+      </w:r>
+      <w:proofErr w:type="spellEnd"/>
+      <w:r>
+        <w:rPr>
+          <w:rFonts w:ascii="Consolas" w:hAnsi="Consolas"/>
+          <w:color w:val="000000"/>
+          <w:sz w:val="23"/>
+          <w:szCs w:val="23"/>
+        </w:rPr>
+        <w:t>'},</w:t>
+      </w:r>
+      <w:r>
+        <w:rPr>
+          <w:rFonts w:ascii="Consolas" w:hAnsi="Consolas"/>
+          <w:color w:val="000000"/>
+          <w:sz w:val="23"/>
+          <w:szCs w:val="23"/>
+        </w:rPr>
+        <w:br/>
+        <w:t>{'id': 5, '</w:t>
+      </w:r>
+      <w:proofErr w:type="spellStart"/>
+      <w:r>
+        <w:rPr>
+          <w:rFonts w:ascii="Consolas" w:hAnsi="Consolas"/>
+          <w:color w:val="000000"/>
+          <w:sz w:val="23"/>
+          <w:szCs w:val="23"/>
+        </w:rPr>
+        <w:t>firstname</w:t>
+      </w:r>
+      <w:proofErr w:type="spellEnd"/>
+      <w:r>
+        <w:rPr>
+          <w:rFonts w:ascii="Consolas" w:hAnsi="Consolas"/>
+          <w:color w:val="000000"/>
+          <w:sz w:val="23"/>
+          <w:szCs w:val="23"/>
+        </w:rPr>
+        <w:t>': 'Stale', '</w:t>
+      </w:r>
+      <w:proofErr w:type="spellStart"/>
+      <w:r>
+        <w:rPr>
+          <w:rFonts w:ascii="Consolas" w:hAnsi="Consolas"/>
+          <w:color w:val="000000"/>
+          <w:sz w:val="23"/>
+          <w:szCs w:val="23"/>
+        </w:rPr>
+        <w:t>lastname</w:t>
+      </w:r>
+      <w:proofErr w:type="spellEnd"/>
+      <w:r>
+        <w:rPr>
+          <w:rFonts w:ascii="Consolas" w:hAnsi="Consolas"/>
+          <w:color w:val="000000"/>
+          <w:sz w:val="23"/>
+          <w:szCs w:val="23"/>
+        </w:rPr>
+        <w:t>': '</w:t>
+      </w:r>
+      <w:proofErr w:type="spellStart"/>
+      <w:r>
+        <w:rPr>
+          <w:rFonts w:ascii="Consolas" w:hAnsi="Consolas"/>
+          <w:color w:val="000000"/>
+          <w:sz w:val="23"/>
+          <w:szCs w:val="23"/>
+        </w:rPr>
+        <w:t>Refsnes</w:t>
+      </w:r>
+      <w:proofErr w:type="spellEnd"/>
+      <w:r>
+        <w:rPr>
+          <w:rFonts w:ascii="Consolas" w:hAnsi="Consolas"/>
+          <w:color w:val="000000"/>
+          <w:sz w:val="23"/>
+          <w:szCs w:val="23"/>
+        </w:rPr>
+        <w:t>'},</w:t>
+      </w:r>
+      <w:r>
+        <w:rPr>
+          <w:rFonts w:ascii="Consolas" w:hAnsi="Consolas"/>
+          <w:color w:val="000000"/>
+          <w:sz w:val="23"/>
+          <w:szCs w:val="23"/>
+        </w:rPr>
+        <w:br/>
+        <w:t>{'id': 6, '</w:t>
+      </w:r>
+      <w:proofErr w:type="spellStart"/>
+      <w:r>
+        <w:rPr>
+          <w:rFonts w:ascii="Consolas" w:hAnsi="Consolas"/>
+          <w:color w:val="000000"/>
+          <w:sz w:val="23"/>
+          <w:szCs w:val="23"/>
+        </w:rPr>
+        <w:t>firstname</w:t>
+      </w:r>
+      <w:proofErr w:type="spellEnd"/>
+      <w:r>
+        <w:rPr>
+          <w:rFonts w:ascii="Consolas" w:hAnsi="Consolas"/>
+          <w:color w:val="000000"/>
+          <w:sz w:val="23"/>
+          <w:szCs w:val="23"/>
+        </w:rPr>
+        <w:t>': 'Jane', '</w:t>
+      </w:r>
+      <w:proofErr w:type="spellStart"/>
+      <w:r>
+        <w:rPr>
+          <w:rFonts w:ascii="Consolas" w:hAnsi="Consolas"/>
+          <w:color w:val="000000"/>
+          <w:sz w:val="23"/>
+          <w:szCs w:val="23"/>
+        </w:rPr>
+        <w:t>lastname</w:t>
+      </w:r>
+      <w:proofErr w:type="spellEnd"/>
+      <w:r>
+        <w:rPr>
+          <w:rFonts w:ascii="Consolas" w:hAnsi="Consolas"/>
+          <w:color w:val="000000"/>
+          <w:sz w:val="23"/>
+          <w:szCs w:val="23"/>
+        </w:rPr>
+        <w:t>': 'Doe'}]&gt;</w:t>
+      </w:r>
+    </w:p>
+    <w:p>
+      <w:pPr>
+        <w:pStyle w:val="Heading2"/>
+        <w:shd w:val="clear" w:color="auto" w:fill="FFFFFF"/>
+        <w:spacing w:before="150" w:beforeAutospacing="0" w:after="150" w:afterAutospacing="0"/>
+        <w:rPr>
+          <w:rFonts w:ascii="Segoe UI" w:hAnsi="Segoe UI" w:cs="Segoe UI"/>
+          <w:b w:val="0"/>
+          <w:bCs w:val="0"/>
+          <w:color w:val="000000"/>
+          <w:sz w:val="48"/>
+          <w:szCs w:val="48"/>
+        </w:rPr>
+      </w:pPr>
+      <w:r>
+        <w:rPr>
+          <w:rFonts w:ascii="Segoe UI" w:hAnsi="Segoe UI" w:cs="Segoe UI"/>
+          <w:b w:val="0"/>
+          <w:bCs w:val="0"/>
+          <w:color w:val="000000"/>
+          <w:sz w:val="48"/>
+          <w:szCs w:val="48"/>
+        </w:rPr>
+        <w:t>Update Records</w:t>
+      </w:r>
+    </w:p>
+    <w:p>
+      <w:pPr>
+        <w:pStyle w:val="NormalWeb"/>
+        <w:shd w:val="clear" w:color="auto" w:fill="FFFFFF"/>
+        <w:spacing w:before="288" w:beforeAutospacing="0" w:after="288" w:afterAutospacing="0"/>
+        <w:rPr>
+          <w:rFonts w:ascii="Verdana" w:hAnsi="Verdana"/>
+          <w:color w:val="000000"/>
+          <w:sz w:val="23"/>
+          <w:szCs w:val="23"/>
+        </w:rPr>
+      </w:pPr>
+      <w:r>
+        <w:rPr>
+          <w:rFonts w:ascii="Verdana" w:hAnsi="Verdana"/>
+          <w:color w:val="000000"/>
+          <w:sz w:val="23"/>
+          <w:szCs w:val="23"/>
+        </w:rPr>
+        <w:t>To update records that are already in the database, we first have to get the record we want to update:</w:t>
+      </w:r>
+    </w:p>
+    <w:p>
+      <w:pPr>
+        <w:shd w:val="clear" w:color="auto" w:fill="E7E9EB"/>
+        <w:rPr>
+          <w:rFonts w:ascii="Consolas" w:hAnsi="Consolas"/>
+          <w:color w:val="000000"/>
+          <w:sz w:val="23"/>
+          <w:szCs w:val="23"/>
+        </w:rPr>
+      </w:pPr>
+      <w:r>
+        <w:rPr>
+          <w:rFonts w:ascii="Consolas" w:hAnsi="Consolas"/>
+          <w:color w:val="000000"/>
+          <w:sz w:val="23"/>
+          <w:szCs w:val="23"/>
+        </w:rPr>
+        <w:t xml:space="preserve">&gt;&gt;&gt; </w:t>
+      </w:r>
+      <w:proofErr w:type="gramStart"/>
+      <w:r>
+        <w:rPr>
+          <w:rFonts w:ascii="Consolas" w:hAnsi="Consolas"/>
+          <w:color w:val="000000"/>
+          <w:sz w:val="23"/>
+          <w:szCs w:val="23"/>
+        </w:rPr>
+        <w:t>from</w:t>
+      </w:r>
+      <w:proofErr w:type="gramEnd"/>
+      <w:r>
+        <w:rPr>
+          <w:rFonts w:ascii="Consolas" w:hAnsi="Consolas"/>
+          <w:color w:val="000000"/>
+          <w:sz w:val="23"/>
+          <w:szCs w:val="23"/>
+        </w:rPr>
+        <w:t xml:space="preserve"> </w:t>
+      </w:r>
+      <w:proofErr w:type="spellStart"/>
+      <w:r>
+        <w:rPr>
+          <w:rFonts w:ascii="Consolas" w:hAnsi="Consolas"/>
+          <w:color w:val="000000"/>
+          <w:sz w:val="23"/>
+          <w:szCs w:val="23"/>
+        </w:rPr>
+        <w:t>members.models</w:t>
+      </w:r>
+      <w:proofErr w:type="spellEnd"/>
+      <w:r>
+        <w:rPr>
+          <w:rFonts w:ascii="Consolas" w:hAnsi="Consolas"/>
+          <w:color w:val="000000"/>
+          <w:sz w:val="23"/>
+          <w:szCs w:val="23"/>
+        </w:rPr>
+        <w:t xml:space="preserve"> import Member</w:t>
+      </w:r>
+      <w:r>
+        <w:rPr>
+          <w:rFonts w:ascii="Consolas" w:hAnsi="Consolas"/>
+          <w:color w:val="000000"/>
+          <w:sz w:val="23"/>
+          <w:szCs w:val="23"/>
+        </w:rPr>
+        <w:br/>
+        <w:t xml:space="preserve">&gt;&gt;&gt; x = </w:t>
+      </w:r>
+      <w:proofErr w:type="spellStart"/>
+      <w:r>
+        <w:rPr>
+          <w:rFonts w:ascii="Consolas" w:hAnsi="Consolas"/>
+          <w:color w:val="000000"/>
+          <w:sz w:val="23"/>
+          <w:szCs w:val="23"/>
+        </w:rPr>
+        <w:t>Member.objects.all</w:t>
+      </w:r>
+      <w:proofErr w:type="spellEnd"/>
+      <w:r>
+        <w:rPr>
+          <w:rFonts w:ascii="Consolas" w:hAnsi="Consolas"/>
+          <w:color w:val="000000"/>
+          <w:sz w:val="23"/>
+          <w:szCs w:val="23"/>
+        </w:rPr>
+        <w:t>()[4]</w:t>
+      </w:r>
+    </w:p>
+    <w:p>
+      <w:pPr>
+        <w:pStyle w:val="NormalWeb"/>
+        <w:shd w:val="clear" w:color="auto" w:fill="FFFFFF"/>
+        <w:spacing w:before="288" w:beforeAutospacing="0" w:after="288" w:afterAutospacing="0"/>
+        <w:rPr>
+          <w:rFonts w:ascii="Verdana" w:hAnsi="Verdana"/>
+          <w:color w:val="000000"/>
+          <w:sz w:val="23"/>
+          <w:szCs w:val="23"/>
+        </w:rPr>
+      </w:pPr>
+      <w:proofErr w:type="gramStart"/>
+      <w:r>
+        <w:rPr>
+          <w:rStyle w:val="HTMLCode"/>
+          <w:rFonts w:ascii="Consolas" w:hAnsi="Consolas"/>
+          <w:color w:val="DC143C"/>
+          <w:sz w:val="24"/>
+          <w:szCs w:val="24"/>
+        </w:rPr>
+        <w:t>x</w:t>
+      </w:r>
+      <w:proofErr w:type="gramEnd"/>
+      <w:r>
+        <w:rPr>
+          <w:rFonts w:ascii="Verdana" w:hAnsi="Verdana"/>
+          <w:color w:val="000000"/>
+          <w:sz w:val="23"/>
+          <w:szCs w:val="23"/>
+        </w:rPr>
+        <w:t xml:space="preserve"> will now represent the member at index 4, which is "Stale </w:t>
+      </w:r>
+      <w:proofErr w:type="spellStart"/>
+      <w:r>
+        <w:rPr>
+          <w:rFonts w:ascii="Verdana" w:hAnsi="Verdana"/>
+          <w:color w:val="000000"/>
+          <w:sz w:val="23"/>
+          <w:szCs w:val="23"/>
+        </w:rPr>
+        <w:t>Refsnes</w:t>
+      </w:r>
+      <w:proofErr w:type="spellEnd"/>
+      <w:r>
+        <w:rPr>
+          <w:rFonts w:ascii="Verdana" w:hAnsi="Verdana"/>
+          <w:color w:val="000000"/>
+          <w:sz w:val="23"/>
+          <w:szCs w:val="23"/>
+        </w:rPr>
+        <w:t>", but to make sure, let us see if that is correct:</w:t>
+      </w:r>
+    </w:p>
+    <w:p>
+      <w:pPr>
+        <w:shd w:val="clear" w:color="auto" w:fill="E7E9EB"/>
+        <w:rPr>
+          <w:rFonts w:ascii="Consolas" w:hAnsi="Consolas"/>
+          <w:color w:val="000000"/>
+          <w:sz w:val="23"/>
+          <w:szCs w:val="23"/>
+        </w:rPr>
+      </w:pPr>
+      <w:r>
+        <w:rPr>
+          <w:rFonts w:ascii="Consolas" w:hAnsi="Consolas"/>
+          <w:color w:val="000000"/>
+          <w:sz w:val="23"/>
+          <w:szCs w:val="23"/>
+        </w:rPr>
+        <w:t xml:space="preserve">&gt;&gt;&gt; </w:t>
+      </w:r>
+      <w:proofErr w:type="spellStart"/>
+      <w:r>
+        <w:rPr>
+          <w:rFonts w:ascii="Consolas" w:hAnsi="Consolas"/>
+          <w:color w:val="000000"/>
+          <w:sz w:val="23"/>
+          <w:szCs w:val="23"/>
+        </w:rPr>
+        <w:t>x.firstname</w:t>
+      </w:r>
+      <w:proofErr w:type="spellEnd"/>
+    </w:p>
+    <w:p>
+      <w:pPr>
+        <w:pStyle w:val="NormalWeb"/>
+        <w:shd w:val="clear" w:color="auto" w:fill="FFFFFF"/>
+        <w:spacing w:before="288" w:beforeAutospacing="0" w:after="288" w:afterAutospacing="0"/>
+        <w:rPr>
+          <w:rFonts w:ascii="Verdana" w:hAnsi="Verdana"/>
+          <w:color w:val="000000"/>
+          <w:sz w:val="23"/>
+          <w:szCs w:val="23"/>
+        </w:rPr>
+      </w:pPr>
+      <w:r>
+        <w:rPr>
+          <w:rFonts w:ascii="Verdana" w:hAnsi="Verdana"/>
+          <w:color w:val="000000"/>
+          <w:sz w:val="23"/>
+          <w:szCs w:val="23"/>
+        </w:rPr>
+        <w:t>This should give you this result:</w:t>
+      </w:r>
+    </w:p>
+    <w:p>
+      <w:pPr>
+        <w:shd w:val="clear" w:color="auto" w:fill="E7E9EB"/>
+        <w:rPr>
+          <w:rFonts w:ascii="Consolas" w:hAnsi="Consolas"/>
+          <w:color w:val="000000"/>
+          <w:sz w:val="23"/>
+          <w:szCs w:val="23"/>
+        </w:rPr>
+      </w:pPr>
+      <w:r>
+        <w:rPr>
+          <w:rFonts w:ascii="Consolas" w:hAnsi="Consolas"/>
+          <w:color w:val="000000"/>
+          <w:sz w:val="23"/>
+          <w:szCs w:val="23"/>
+        </w:rPr>
+        <w:t>'Stale'</w:t>
+      </w:r>
+    </w:p>
+    <w:p>
+      <w:pPr>
+        <w:pStyle w:val="NormalWeb"/>
+        <w:shd w:val="clear" w:color="auto" w:fill="FFFFFF"/>
+        <w:spacing w:before="288" w:beforeAutospacing="0" w:after="288" w:afterAutospacing="0"/>
+        <w:rPr>
+          <w:rFonts w:ascii="Verdana" w:hAnsi="Verdana"/>
+          <w:color w:val="000000"/>
+          <w:sz w:val="23"/>
+          <w:szCs w:val="23"/>
+        </w:rPr>
+      </w:pPr>
+      <w:r>
+        <w:rPr>
+          <w:rFonts w:ascii="Verdana" w:hAnsi="Verdana"/>
+          <w:color w:val="000000"/>
+          <w:sz w:val="23"/>
+          <w:szCs w:val="23"/>
+        </w:rPr>
+        <w:t>Now we can change the values of this record:</w:t>
+      </w:r>
+    </w:p>
+    <w:p>
+      <w:pPr>
+        <w:shd w:val="clear" w:color="auto" w:fill="E7E9EB"/>
+        <w:rPr>
+          <w:rFonts w:ascii="Consolas" w:hAnsi="Consolas"/>
+          <w:color w:val="000000"/>
+          <w:sz w:val="23"/>
+          <w:szCs w:val="23"/>
+        </w:rPr>
+      </w:pPr>
+      <w:r>
+        <w:rPr>
+          <w:rFonts w:ascii="Consolas" w:hAnsi="Consolas"/>
+          <w:color w:val="000000"/>
+          <w:sz w:val="23"/>
+          <w:szCs w:val="23"/>
+        </w:rPr>
+        <w:t xml:space="preserve">&gt;&gt;&gt; </w:t>
+      </w:r>
+      <w:proofErr w:type="spellStart"/>
+      <w:r>
+        <w:rPr>
+          <w:rFonts w:ascii="Consolas" w:hAnsi="Consolas"/>
+          <w:color w:val="000000"/>
+          <w:sz w:val="23"/>
+          <w:szCs w:val="23"/>
+        </w:rPr>
+        <w:t>x.firstname</w:t>
+      </w:r>
+      <w:proofErr w:type="spellEnd"/>
+      <w:r>
+        <w:rPr>
+          <w:rFonts w:ascii="Consolas" w:hAnsi="Consolas"/>
+          <w:color w:val="000000"/>
+          <w:sz w:val="23"/>
+          <w:szCs w:val="23"/>
+        </w:rPr>
+        <w:t xml:space="preserve"> = "</w:t>
+      </w:r>
+      <w:proofErr w:type="spellStart"/>
+      <w:r>
+        <w:rPr>
+          <w:rFonts w:ascii="Consolas" w:hAnsi="Consolas"/>
+          <w:color w:val="000000"/>
+          <w:sz w:val="23"/>
+          <w:szCs w:val="23"/>
+        </w:rPr>
+        <w:t>Stalikken</w:t>
+      </w:r>
+      <w:proofErr w:type="spellEnd"/>
+      <w:r>
+        <w:rPr>
+          <w:rFonts w:ascii="Consolas" w:hAnsi="Consolas"/>
+          <w:color w:val="000000"/>
+          <w:sz w:val="23"/>
+          <w:szCs w:val="23"/>
+        </w:rPr>
+        <w:t>"</w:t>
+      </w:r>
+      <w:r>
+        <w:rPr>
+          <w:rFonts w:ascii="Consolas" w:hAnsi="Consolas"/>
+          <w:color w:val="000000"/>
+          <w:sz w:val="23"/>
+          <w:szCs w:val="23"/>
+        </w:rPr>
+        <w:br/>
+        <w:t xml:space="preserve">&gt;&gt;&gt; </w:t>
+      </w:r>
+      <w:proofErr w:type="spellStart"/>
+      <w:proofErr w:type="gramStart"/>
+      <w:r>
+        <w:rPr>
+          <w:rFonts w:ascii="Consolas" w:hAnsi="Consolas"/>
+          <w:color w:val="000000"/>
+          <w:sz w:val="23"/>
+          <w:szCs w:val="23"/>
+        </w:rPr>
+        <w:t>x.save</w:t>
+      </w:r>
+      <w:proofErr w:type="spellEnd"/>
+      <w:r>
+        <w:rPr>
+          <w:rFonts w:ascii="Consolas" w:hAnsi="Consolas"/>
+          <w:color w:val="000000"/>
+          <w:sz w:val="23"/>
+          <w:szCs w:val="23"/>
+        </w:rPr>
+        <w:t>()</w:t>
+      </w:r>
+      <w:proofErr w:type="gramEnd"/>
+    </w:p>
+    <w:p>
+      <w:pPr>
+        <w:pStyle w:val="NormalWeb"/>
+        <w:shd w:val="clear" w:color="auto" w:fill="FFFFFF"/>
+        <w:spacing w:before="288" w:beforeAutospacing="0" w:after="288" w:afterAutospacing="0"/>
+        <w:rPr>
+          <w:rFonts w:ascii="Verdana" w:hAnsi="Verdana"/>
+          <w:color w:val="000000"/>
+          <w:sz w:val="23"/>
+          <w:szCs w:val="23"/>
+        </w:rPr>
+      </w:pPr>
+      <w:r>
+        <w:rPr>
+          <w:rFonts w:ascii="Verdana" w:hAnsi="Verdana"/>
+          <w:color w:val="000000"/>
+          <w:sz w:val="23"/>
+          <w:szCs w:val="23"/>
+        </w:rPr>
+        <w:t>Execute this command to see if the Member table got updated:</w:t>
+      </w:r>
+    </w:p>
+    <w:p>
+      <w:pPr>
+        <w:shd w:val="clear" w:color="auto" w:fill="E7E9EB"/>
+        <w:rPr>
+          <w:rFonts w:ascii="Consolas" w:hAnsi="Consolas"/>
+          <w:color w:val="000000"/>
+          <w:sz w:val="23"/>
+          <w:szCs w:val="23"/>
+        </w:rPr>
+      </w:pPr>
+      <w:r>
+        <w:rPr>
+          <w:rFonts w:ascii="Consolas" w:hAnsi="Consolas"/>
+          <w:color w:val="000000"/>
+          <w:sz w:val="23"/>
+          <w:szCs w:val="23"/>
+        </w:rPr>
+        <w:t xml:space="preserve">&gt;&gt;&gt; </w:t>
+      </w:r>
+      <w:proofErr w:type="spellStart"/>
+      <w:proofErr w:type="gramStart"/>
+      <w:r>
+        <w:rPr>
+          <w:rFonts w:ascii="Consolas" w:hAnsi="Consolas"/>
+          <w:color w:val="000000"/>
+          <w:sz w:val="23"/>
+          <w:szCs w:val="23"/>
+        </w:rPr>
+        <w:t>Member.objects.all</w:t>
+      </w:r>
+      <w:proofErr w:type="spellEnd"/>
+      <w:r>
+        <w:rPr>
+          <w:rFonts w:ascii="Consolas" w:hAnsi="Consolas"/>
+          <w:color w:val="000000"/>
+          <w:sz w:val="23"/>
+          <w:szCs w:val="23"/>
+        </w:rPr>
+        <w:t>(</w:t>
+      </w:r>
+      <w:proofErr w:type="gramEnd"/>
+      <w:r>
+        <w:rPr>
+          <w:rFonts w:ascii="Consolas" w:hAnsi="Consolas"/>
+          <w:color w:val="000000"/>
+          <w:sz w:val="23"/>
+          <w:szCs w:val="23"/>
+        </w:rPr>
+        <w:t>).values()</w:t>
+      </w:r>
+    </w:p>
+    <w:p>
+      <w:pPr>
+        <w:pStyle w:val="NormalWeb"/>
+        <w:shd w:val="clear" w:color="auto" w:fill="FFFFFF"/>
+        <w:spacing w:before="288" w:beforeAutospacing="0" w:after="288" w:afterAutospacing="0"/>
+        <w:rPr>
+          <w:rFonts w:ascii="Verdana" w:hAnsi="Verdana"/>
+          <w:color w:val="000000"/>
+          <w:sz w:val="23"/>
+          <w:szCs w:val="23"/>
+        </w:rPr>
+      </w:pPr>
+      <w:r>
+        <w:rPr>
+          <w:rFonts w:ascii="Verdana" w:hAnsi="Verdana"/>
+          <w:color w:val="000000"/>
+          <w:sz w:val="23"/>
+          <w:szCs w:val="23"/>
+        </w:rPr>
+        <w:t>Hopefully, the result will look like this:</w:t>
+      </w:r>
+    </w:p>
+    <w:p>
+      <w:pPr>
+        <w:shd w:val="clear" w:color="auto" w:fill="E7E9EB"/>
+        <w:rPr>
+          <w:rFonts w:ascii="Consolas" w:hAnsi="Consolas"/>
+          <w:color w:val="000000"/>
+          <w:sz w:val="23"/>
+          <w:szCs w:val="23"/>
+        </w:rPr>
+      </w:pPr>
+      <w:r>
+        <w:rPr>
+          <w:rFonts w:ascii="Consolas" w:hAnsi="Consolas"/>
+          <w:color w:val="000000"/>
+          <w:sz w:val="23"/>
+          <w:szCs w:val="23"/>
+        </w:rPr>
+        <w:t>&lt;</w:t>
+      </w:r>
+      <w:proofErr w:type="spellStart"/>
+      <w:r>
+        <w:rPr>
+          <w:rFonts w:ascii="Consolas" w:hAnsi="Consolas"/>
+          <w:color w:val="000000"/>
+          <w:sz w:val="23"/>
+          <w:szCs w:val="23"/>
+        </w:rPr>
+        <w:t>QuerySet</w:t>
+      </w:r>
+      <w:proofErr w:type="spellEnd"/>
+      <w:r>
+        <w:rPr>
+          <w:rFonts w:ascii="Consolas" w:hAnsi="Consolas"/>
+          <w:color w:val="000000"/>
+          <w:sz w:val="23"/>
+          <w:szCs w:val="23"/>
+        </w:rPr>
+        <w:t xml:space="preserve"> [{'id': 1, '</w:t>
+      </w:r>
+      <w:proofErr w:type="spellStart"/>
+      <w:r>
+        <w:rPr>
+          <w:rFonts w:ascii="Consolas" w:hAnsi="Consolas"/>
+          <w:color w:val="000000"/>
+          <w:sz w:val="23"/>
+          <w:szCs w:val="23"/>
+        </w:rPr>
+        <w:t>firstname</w:t>
+      </w:r>
+      <w:proofErr w:type="spellEnd"/>
+      <w:r>
+        <w:rPr>
+          <w:rFonts w:ascii="Consolas" w:hAnsi="Consolas"/>
+          <w:color w:val="000000"/>
+          <w:sz w:val="23"/>
+          <w:szCs w:val="23"/>
+        </w:rPr>
+        <w:t>': 'Emil', '</w:t>
+      </w:r>
+      <w:proofErr w:type="spellStart"/>
+      <w:r>
+        <w:rPr>
+          <w:rFonts w:ascii="Consolas" w:hAnsi="Consolas"/>
+          <w:color w:val="000000"/>
+          <w:sz w:val="23"/>
+          <w:szCs w:val="23"/>
+        </w:rPr>
+        <w:t>lastname</w:t>
+      </w:r>
+      <w:proofErr w:type="spellEnd"/>
+      <w:r>
+        <w:rPr>
+          <w:rFonts w:ascii="Consolas" w:hAnsi="Consolas"/>
+          <w:color w:val="000000"/>
+          <w:sz w:val="23"/>
+          <w:szCs w:val="23"/>
+        </w:rPr>
+        <w:t>': '</w:t>
+      </w:r>
+      <w:proofErr w:type="spellStart"/>
+      <w:r>
+        <w:rPr>
+          <w:rFonts w:ascii="Consolas" w:hAnsi="Consolas"/>
+          <w:color w:val="000000"/>
+          <w:sz w:val="23"/>
+          <w:szCs w:val="23"/>
+        </w:rPr>
+        <w:t>Refsnes</w:t>
+      </w:r>
+      <w:proofErr w:type="spellEnd"/>
+      <w:r>
+        <w:rPr>
+          <w:rFonts w:ascii="Consolas" w:hAnsi="Consolas"/>
+          <w:color w:val="000000"/>
+          <w:sz w:val="23"/>
+          <w:szCs w:val="23"/>
+        </w:rPr>
+        <w:t>'},</w:t>
+      </w:r>
+      <w:r>
+        <w:rPr>
+          <w:rFonts w:ascii="Consolas" w:hAnsi="Consolas"/>
+          <w:color w:val="000000"/>
+          <w:sz w:val="23"/>
+          <w:szCs w:val="23"/>
+        </w:rPr>
+        <w:br/>
+        <w:t>{'id': 2, '</w:t>
+      </w:r>
+      <w:proofErr w:type="spellStart"/>
+      <w:r>
+        <w:rPr>
+          <w:rFonts w:ascii="Consolas" w:hAnsi="Consolas"/>
+          <w:color w:val="000000"/>
+          <w:sz w:val="23"/>
+          <w:szCs w:val="23"/>
+        </w:rPr>
+        <w:t>firstname</w:t>
+      </w:r>
+      <w:proofErr w:type="spellEnd"/>
+      <w:r>
+        <w:rPr>
+          <w:rFonts w:ascii="Consolas" w:hAnsi="Consolas"/>
+          <w:color w:val="000000"/>
+          <w:sz w:val="23"/>
+          <w:szCs w:val="23"/>
+        </w:rPr>
+        <w:t>': 'Tobias', '</w:t>
+      </w:r>
+      <w:proofErr w:type="spellStart"/>
+      <w:r>
+        <w:rPr>
+          <w:rFonts w:ascii="Consolas" w:hAnsi="Consolas"/>
+          <w:color w:val="000000"/>
+          <w:sz w:val="23"/>
+          <w:szCs w:val="23"/>
+        </w:rPr>
+        <w:t>lastname</w:t>
+      </w:r>
+      <w:proofErr w:type="spellEnd"/>
+      <w:r>
+        <w:rPr>
+          <w:rFonts w:ascii="Consolas" w:hAnsi="Consolas"/>
+          <w:color w:val="000000"/>
+          <w:sz w:val="23"/>
+          <w:szCs w:val="23"/>
+        </w:rPr>
+        <w:t>': '</w:t>
+      </w:r>
+      <w:proofErr w:type="spellStart"/>
+      <w:r>
+        <w:rPr>
+          <w:rFonts w:ascii="Consolas" w:hAnsi="Consolas"/>
+          <w:color w:val="000000"/>
+          <w:sz w:val="23"/>
+          <w:szCs w:val="23"/>
+        </w:rPr>
+        <w:t>Refsnes</w:t>
+      </w:r>
+      <w:proofErr w:type="spellEnd"/>
+      <w:r>
+        <w:rPr>
+          <w:rFonts w:ascii="Consolas" w:hAnsi="Consolas"/>
+          <w:color w:val="000000"/>
+          <w:sz w:val="23"/>
+          <w:szCs w:val="23"/>
+        </w:rPr>
+        <w:t>'},</w:t>
+      </w:r>
+      <w:r>
+        <w:rPr>
+          <w:rFonts w:ascii="Consolas" w:hAnsi="Consolas"/>
+          <w:color w:val="000000"/>
+          <w:sz w:val="23"/>
+          <w:szCs w:val="23"/>
+        </w:rPr>
+        <w:br/>
+        <w:t>{'id': 3, '</w:t>
+      </w:r>
+      <w:proofErr w:type="spellStart"/>
+      <w:r>
+        <w:rPr>
+          <w:rFonts w:ascii="Consolas" w:hAnsi="Consolas"/>
+          <w:color w:val="000000"/>
+          <w:sz w:val="23"/>
+          <w:szCs w:val="23"/>
+        </w:rPr>
+        <w:t>firstname</w:t>
+      </w:r>
+      <w:proofErr w:type="spellEnd"/>
+      <w:r>
+        <w:rPr>
+          <w:rFonts w:ascii="Consolas" w:hAnsi="Consolas"/>
+          <w:color w:val="000000"/>
+          <w:sz w:val="23"/>
+          <w:szCs w:val="23"/>
+        </w:rPr>
+        <w:t>': 'Linus', '</w:t>
+      </w:r>
+      <w:proofErr w:type="spellStart"/>
+      <w:r>
+        <w:rPr>
+          <w:rFonts w:ascii="Consolas" w:hAnsi="Consolas"/>
+          <w:color w:val="000000"/>
+          <w:sz w:val="23"/>
+          <w:szCs w:val="23"/>
+        </w:rPr>
+        <w:t>lastname</w:t>
+      </w:r>
+      <w:proofErr w:type="spellEnd"/>
+      <w:r>
+        <w:rPr>
+          <w:rFonts w:ascii="Consolas" w:hAnsi="Consolas"/>
+          <w:color w:val="000000"/>
+          <w:sz w:val="23"/>
+          <w:szCs w:val="23"/>
+        </w:rPr>
+        <w:t>': '</w:t>
+      </w:r>
+      <w:proofErr w:type="spellStart"/>
+      <w:r>
+        <w:rPr>
+          <w:rFonts w:ascii="Consolas" w:hAnsi="Consolas"/>
+          <w:color w:val="000000"/>
+          <w:sz w:val="23"/>
+          <w:szCs w:val="23"/>
+        </w:rPr>
+        <w:t>Refsnes</w:t>
+      </w:r>
+      <w:proofErr w:type="spellEnd"/>
+      <w:r>
+        <w:rPr>
+          <w:rFonts w:ascii="Consolas" w:hAnsi="Consolas"/>
+          <w:color w:val="000000"/>
+          <w:sz w:val="23"/>
+          <w:szCs w:val="23"/>
+        </w:rPr>
+        <w:t>'},</w:t>
+      </w:r>
+      <w:r>
+        <w:rPr>
+          <w:rFonts w:ascii="Consolas" w:hAnsi="Consolas"/>
+          <w:color w:val="000000"/>
+          <w:sz w:val="23"/>
+          <w:szCs w:val="23"/>
+        </w:rPr>
+        <w:br/>
+      </w:r>
+      <w:r>
+        <w:rPr>
+          <w:rFonts w:ascii="Consolas" w:hAnsi="Consolas"/>
+          <w:color w:val="000000"/>
+          <w:sz w:val="23"/>
+          <w:szCs w:val="23"/>
+        </w:rPr>
+        <w:lastRenderedPageBreak/>
+        <w:t>{'id': 4, '</w:t>
+      </w:r>
+      <w:proofErr w:type="spellStart"/>
+      <w:r>
+        <w:rPr>
+          <w:rFonts w:ascii="Consolas" w:hAnsi="Consolas"/>
+          <w:color w:val="000000"/>
+          <w:sz w:val="23"/>
+          <w:szCs w:val="23"/>
+        </w:rPr>
+        <w:t>firstname</w:t>
+      </w:r>
+      <w:proofErr w:type="spellEnd"/>
+      <w:r>
+        <w:rPr>
+          <w:rFonts w:ascii="Consolas" w:hAnsi="Consolas"/>
+          <w:color w:val="000000"/>
+          <w:sz w:val="23"/>
+          <w:szCs w:val="23"/>
+        </w:rPr>
+        <w:t>': '</w:t>
+      </w:r>
+      <w:proofErr w:type="spellStart"/>
+      <w:r>
+        <w:rPr>
+          <w:rFonts w:ascii="Consolas" w:hAnsi="Consolas"/>
+          <w:color w:val="000000"/>
+          <w:sz w:val="23"/>
+          <w:szCs w:val="23"/>
+        </w:rPr>
+        <w:t>Lene</w:t>
+      </w:r>
+      <w:proofErr w:type="spellEnd"/>
+      <w:r>
+        <w:rPr>
+          <w:rFonts w:ascii="Consolas" w:hAnsi="Consolas"/>
+          <w:color w:val="000000"/>
+          <w:sz w:val="23"/>
+          <w:szCs w:val="23"/>
+        </w:rPr>
+        <w:t>', '</w:t>
+      </w:r>
+      <w:proofErr w:type="spellStart"/>
+      <w:r>
+        <w:rPr>
+          <w:rFonts w:ascii="Consolas" w:hAnsi="Consolas"/>
+          <w:color w:val="000000"/>
+          <w:sz w:val="23"/>
+          <w:szCs w:val="23"/>
+        </w:rPr>
+        <w:t>lastname</w:t>
+      </w:r>
+      <w:proofErr w:type="spellEnd"/>
+      <w:r>
+        <w:rPr>
+          <w:rFonts w:ascii="Consolas" w:hAnsi="Consolas"/>
+          <w:color w:val="000000"/>
+          <w:sz w:val="23"/>
+          <w:szCs w:val="23"/>
+        </w:rPr>
+        <w:t>': '</w:t>
+      </w:r>
+      <w:proofErr w:type="spellStart"/>
+      <w:r>
+        <w:rPr>
+          <w:rFonts w:ascii="Consolas" w:hAnsi="Consolas"/>
+          <w:color w:val="000000"/>
+          <w:sz w:val="23"/>
+          <w:szCs w:val="23"/>
+        </w:rPr>
+        <w:t>Refsnes</w:t>
+      </w:r>
+      <w:proofErr w:type="spellEnd"/>
+      <w:r>
+        <w:rPr>
+          <w:rFonts w:ascii="Consolas" w:hAnsi="Consolas"/>
+          <w:color w:val="000000"/>
+          <w:sz w:val="23"/>
+          <w:szCs w:val="23"/>
+        </w:rPr>
+        <w:t>'},</w:t>
+      </w:r>
+      <w:r>
+        <w:rPr>
+          <w:rFonts w:ascii="Consolas" w:hAnsi="Consolas"/>
+          <w:color w:val="000000"/>
+          <w:sz w:val="23"/>
+          <w:szCs w:val="23"/>
+        </w:rPr>
+        <w:br/>
+        <w:t>{'id': 5, '</w:t>
+      </w:r>
+      <w:proofErr w:type="spellStart"/>
+      <w:r>
+        <w:rPr>
+          <w:rFonts w:ascii="Consolas" w:hAnsi="Consolas"/>
+          <w:color w:val="000000"/>
+          <w:sz w:val="23"/>
+          <w:szCs w:val="23"/>
+        </w:rPr>
+        <w:t>firstname</w:t>
+      </w:r>
+      <w:proofErr w:type="spellEnd"/>
+      <w:r>
+        <w:rPr>
+          <w:rFonts w:ascii="Consolas" w:hAnsi="Consolas"/>
+          <w:color w:val="000000"/>
+          <w:sz w:val="23"/>
+          <w:szCs w:val="23"/>
+        </w:rPr>
+        <w:t>': '</w:t>
+      </w:r>
+      <w:proofErr w:type="spellStart"/>
+      <w:r>
+        <w:rPr>
+          <w:rFonts w:ascii="Consolas" w:hAnsi="Consolas"/>
+          <w:color w:val="000000"/>
+          <w:sz w:val="23"/>
+          <w:szCs w:val="23"/>
+        </w:rPr>
+        <w:t>Stalikken</w:t>
+      </w:r>
+      <w:proofErr w:type="spellEnd"/>
+      <w:r>
+        <w:rPr>
+          <w:rFonts w:ascii="Consolas" w:hAnsi="Consolas"/>
+          <w:color w:val="000000"/>
+          <w:sz w:val="23"/>
+          <w:szCs w:val="23"/>
+        </w:rPr>
+        <w:t>', '</w:t>
+      </w:r>
+      <w:proofErr w:type="spellStart"/>
+      <w:r>
+        <w:rPr>
+          <w:rFonts w:ascii="Consolas" w:hAnsi="Consolas"/>
+          <w:color w:val="000000"/>
+          <w:sz w:val="23"/>
+          <w:szCs w:val="23"/>
+        </w:rPr>
+        <w:t>lastname</w:t>
+      </w:r>
+      <w:proofErr w:type="spellEnd"/>
+      <w:r>
+        <w:rPr>
+          <w:rFonts w:ascii="Consolas" w:hAnsi="Consolas"/>
+          <w:color w:val="000000"/>
+          <w:sz w:val="23"/>
+          <w:szCs w:val="23"/>
+        </w:rPr>
+        <w:t>': '</w:t>
+      </w:r>
+      <w:proofErr w:type="spellStart"/>
+      <w:r>
+        <w:rPr>
+          <w:rFonts w:ascii="Consolas" w:hAnsi="Consolas"/>
+          <w:color w:val="000000"/>
+          <w:sz w:val="23"/>
+          <w:szCs w:val="23"/>
+        </w:rPr>
+        <w:t>Refsnes</w:t>
+      </w:r>
+      <w:proofErr w:type="spellEnd"/>
+      <w:r>
+        <w:rPr>
+          <w:rFonts w:ascii="Consolas" w:hAnsi="Consolas"/>
+          <w:color w:val="000000"/>
+          <w:sz w:val="23"/>
+          <w:szCs w:val="23"/>
+        </w:rPr>
+        <w:t>'},</w:t>
+      </w:r>
+      <w:r>
+        <w:rPr>
+          <w:rFonts w:ascii="Consolas" w:hAnsi="Consolas"/>
+          <w:color w:val="000000"/>
+          <w:sz w:val="23"/>
+          <w:szCs w:val="23"/>
+        </w:rPr>
+        <w:br/>
+        <w:t>{'id': 6, '</w:t>
+      </w:r>
+      <w:proofErr w:type="spellStart"/>
+      <w:r>
+        <w:rPr>
+          <w:rFonts w:ascii="Consolas" w:hAnsi="Consolas"/>
+          <w:color w:val="000000"/>
+          <w:sz w:val="23"/>
+          <w:szCs w:val="23"/>
+        </w:rPr>
+        <w:t>firstname</w:t>
+      </w:r>
+      <w:proofErr w:type="spellEnd"/>
+      <w:r>
+        <w:rPr>
+          <w:rFonts w:ascii="Consolas" w:hAnsi="Consolas"/>
+          <w:color w:val="000000"/>
+          <w:sz w:val="23"/>
+          <w:szCs w:val="23"/>
+        </w:rPr>
+        <w:t>': 'Jane', '</w:t>
+      </w:r>
+      <w:proofErr w:type="spellStart"/>
+      <w:r>
+        <w:rPr>
+          <w:rFonts w:ascii="Consolas" w:hAnsi="Consolas"/>
+          <w:color w:val="000000"/>
+          <w:sz w:val="23"/>
+          <w:szCs w:val="23"/>
+        </w:rPr>
+        <w:t>lastname</w:t>
+      </w:r>
+      <w:proofErr w:type="spellEnd"/>
+      <w:r>
+        <w:rPr>
+          <w:rFonts w:ascii="Consolas" w:hAnsi="Consolas"/>
+          <w:color w:val="000000"/>
+          <w:sz w:val="23"/>
+          <w:szCs w:val="23"/>
+        </w:rPr>
+        <w:t>': 'Doe'}]&gt;</w:t>
+      </w:r>
+    </w:p>
+    <w:p>
+      <w:bookmarkStart w:id="0" w:name="_GoBack"/>
+      <w:bookmarkEnd w:id="0"/>
+    </w:p>
     <w:sectPr>
       <w:pgSz w:w="12240" w:h="15840"/>
       <w:pgMar w:top="1440" w:right="1440" w:bottom="1440" w:left="1440" w:header="720" w:footer="720" w:gutter="0"/>

</xml_diff>